<commit_message>
added UI sketch in powerpoint and updated word doc
</commit_message>
<xml_diff>
--- a/doc/basic_description.docx
+++ b/doc/basic_description.docx
@@ -57,7 +57,158 @@
         <w:pStyle w:val="Heading2"/>
       </w:pPr>
       <w:r>
-        <w:t>Interfejs</w:t>
+        <w:t>Zasady g</w:t>
+      </w:r>
+      <w:r>
+        <w:t>ry</w:t>
+      </w:r>
+    </w:p>
+    <w:p>
+      <w:r>
+        <w:t xml:space="preserve">Mapa gry będzie wyglądała podobnie do klasycznej gry </w:t>
+      </w:r>
+      <w:proofErr w:type="spellStart"/>
+      <w:r>
+        <w:t>PacMan</w:t>
+      </w:r>
+      <w:proofErr w:type="spellEnd"/>
+      <w:r>
+        <w:t xml:space="preserve">. Jedyną różnicą będzie to, że będą występować dwa </w:t>
+      </w:r>
+      <w:proofErr w:type="spellStart"/>
+      <w:r>
+        <w:t>PacMan’y</w:t>
+      </w:r>
+      <w:proofErr w:type="spellEnd"/>
+      <w:r>
+        <w:t xml:space="preserve">, każdy sterowany przez innego gracza. </w:t>
+      </w:r>
+    </w:p>
+    <w:p>
+      <w:r>
+        <w:drawing>
+          <wp:inline distT="0" distB="0" distL="0" distR="0" wp14:anchorId="77CF7946" wp14:editId="4DA02BBE">
+            <wp:extent cx="5943600" cy="3290570"/>
+            <wp:effectExtent l="0" t="0" r="0" b="5080"/>
+            <wp:docPr id="1" name="Picture 1"/>
+            <wp:cNvGraphicFramePr>
+              <a:graphicFrameLocks xmlns:a="http://schemas.openxmlformats.org/drawingml/2006/main" noChangeAspect="1"/>
+            </wp:cNvGraphicFramePr>
+            <a:graphic xmlns:a="http://schemas.openxmlformats.org/drawingml/2006/main">
+              <a:graphicData uri="http://schemas.openxmlformats.org/drawingml/2006/picture">
+                <pic:pic xmlns:pic="http://schemas.openxmlformats.org/drawingml/2006/picture">
+                  <pic:nvPicPr>
+                    <pic:cNvPr id="1" name=""/>
+                    <pic:cNvPicPr/>
+                  </pic:nvPicPr>
+                  <pic:blipFill>
+                    <a:blip r:embed="rId7"/>
+                    <a:stretch>
+                      <a:fillRect/>
+                    </a:stretch>
+                  </pic:blipFill>
+                  <pic:spPr>
+                    <a:xfrm>
+                      <a:off x="0" y="0"/>
+                      <a:ext cx="5943600" cy="3290570"/>
+                    </a:xfrm>
+                    <a:prstGeom prst="rect">
+                      <a:avLst/>
+                    </a:prstGeom>
+                  </pic:spPr>
+                </pic:pic>
+              </a:graphicData>
+            </a:graphic>
+          </wp:inline>
+        </w:drawing>
+      </w:r>
+    </w:p>
+    <w:p>
+      <w:r>
+        <w:t xml:space="preserve">Każdy z graczy </w:t>
+      </w:r>
+      <w:r>
+        <w:t xml:space="preserve">steruje swoim </w:t>
+      </w:r>
+      <w:proofErr w:type="spellStart"/>
+      <w:r>
+        <w:t>PacMan’em</w:t>
+      </w:r>
+      <w:proofErr w:type="spellEnd"/>
+      <w:r>
+        <w:t xml:space="preserve"> niezależnie od drugiego gracza.</w:t>
+      </w:r>
+    </w:p>
+    <w:p>
+      <w:r>
+        <w:t>Każdy z graczy zdobywa punkty</w:t>
+      </w:r>
+      <w:r>
+        <w:t xml:space="preserve"> </w:t>
+      </w:r>
+      <w:r>
+        <w:t xml:space="preserve">za zebranie </w:t>
+      </w:r>
+      <w:r>
+        <w:t>biał</w:t>
+      </w:r>
+      <w:r>
+        <w:t>ych</w:t>
+      </w:r>
+      <w:r>
+        <w:t xml:space="preserve"> </w:t>
+      </w:r>
+      <w:r>
+        <w:t>kulek. K</w:t>
+      </w:r>
+      <w:r>
+        <w:t>ażdy z nich posiada swój własny wynik</w:t>
+      </w:r>
+      <w:r>
+        <w:t xml:space="preserve"> i własną liczbę żyć. </w:t>
+      </w:r>
+    </w:p>
+    <w:p>
+      <w:r>
+        <w:t xml:space="preserve">Gra toczy się aż wszystkie życia stracą obydwaj gracze. </w:t>
+      </w:r>
+      <w:r>
+        <w:t>Wygrywa gracz, który zdobędzie więcej punktów.</w:t>
+      </w:r>
+    </w:p>
+    <w:p>
+      <w:r>
+        <w:t>Wyniki każdego gracza są zapisywane na tablicy najlepszych wyników</w:t>
+      </w:r>
+    </w:p>
+    <w:p>
+      <w:r>
+        <w:t>Na planszy znajdują się również cztery duszki. Jeśli gracz wejdzie na jednego z nich, to traci życie</w:t>
+      </w:r>
+      <w:r>
+        <w:t>.</w:t>
+      </w:r>
+    </w:p>
+    <w:p>
+      <w:r>
+        <w:t xml:space="preserve">Na planszy istnieją również cztery większe kulki, których ‘zjedzenie’ zwiększa prędkość poruszania się sterowanego przez gracza </w:t>
+      </w:r>
+      <w:proofErr w:type="spellStart"/>
+      <w:r>
+        <w:t>PacMan</w:t>
+      </w:r>
+      <w:proofErr w:type="spellEnd"/>
+      <w:r>
+        <w:t xml:space="preserve"> i umożliwia ‘zjadanie’ duszków – oraz przeciwnika. Za obydwie czynności przyznawane są dodatkowe punkty.</w:t>
+      </w:r>
+      <w:r>
+        <w:t xml:space="preserve"> </w:t>
+      </w:r>
+      <w:r>
+        <w:t>Zjedzony przeciwnik traci wtedy jedno życie.</w:t>
+      </w:r>
+      <w:r>
+        <w:t xml:space="preserve"> </w:t>
       </w:r>
     </w:p>
     <w:p>
@@ -65,7 +216,56 @@
         <w:pStyle w:val="Heading2"/>
       </w:pPr>
       <w:r>
-        <w:t>Zasady gry</w:t>
+        <w:lastRenderedPageBreak/>
+        <w:t xml:space="preserve">Komunikacja w trybie </w:t>
+      </w:r>
+      <w:proofErr w:type="spellStart"/>
+      <w:r>
+        <w:t>multiplayer</w:t>
+      </w:r>
+      <w:proofErr w:type="spellEnd"/>
+    </w:p>
+    <w:p>
+      <w:r>
+        <w:t xml:space="preserve">Gra będzie działała w trybie </w:t>
+      </w:r>
+      <w:proofErr w:type="spellStart"/>
+      <w:r>
+        <w:t>server</w:t>
+      </w:r>
+      <w:proofErr w:type="spellEnd"/>
+      <w:r>
+        <w:t xml:space="preserve"> </w:t>
+      </w:r>
+      <w:r>
+        <w:t>–</w:t>
+      </w:r>
+      <w:r>
+        <w:t xml:space="preserve"> </w:t>
+      </w:r>
+      <w:proofErr w:type="spellStart"/>
+      <w:r>
+        <w:t>client</w:t>
+      </w:r>
+      <w:proofErr w:type="spellEnd"/>
+      <w:r>
+        <w:t xml:space="preserve"> poprzez protokół TCP</w:t>
+      </w:r>
+      <w:bookmarkStart w:id="0" w:name="_GoBack"/>
+      <w:bookmarkEnd w:id="0"/>
+      <w:r>
+        <w:t>.</w:t>
+      </w:r>
+      <w:r>
+        <w:t xml:space="preserve"> Serwer nadzoruje grę, natomiast klienci jedynie przesyłają do niego </w:t>
+      </w:r>
+      <w:proofErr w:type="spellStart"/>
+      <w:r>
+        <w:t>żadania</w:t>
+      </w:r>
+      <w:proofErr w:type="spellEnd"/>
+      <w:r>
+        <w:t xml:space="preserve"> i aktualizują obecny stan mapy.</w:t>
       </w:r>
     </w:p>
     <w:p>
@@ -73,31 +273,90 @@
         <w:pStyle w:val="Heading2"/>
       </w:pPr>
       <w:r>
-        <w:t xml:space="preserve">Komunikacja w trybie </w:t>
+        <w:t>Interfejs</w:t>
+      </w:r>
+    </w:p>
+    <w:p>
+      <w:r>
+        <w:drawing>
+          <wp:inline distT="0" distB="0" distL="0" distR="0" wp14:anchorId="587F5F10" wp14:editId="4C26D6B9">
+            <wp:extent cx="5943600" cy="2609215"/>
+            <wp:effectExtent l="0" t="0" r="0" b="635"/>
+            <wp:docPr id="3" name="Picture 3"/>
+            <wp:cNvGraphicFramePr>
+              <a:graphicFrameLocks xmlns:a="http://schemas.openxmlformats.org/drawingml/2006/main" noChangeAspect="1"/>
+            </wp:cNvGraphicFramePr>
+            <a:graphic xmlns:a="http://schemas.openxmlformats.org/drawingml/2006/main">
+              <a:graphicData uri="http://schemas.openxmlformats.org/drawingml/2006/picture">
+                <pic:pic xmlns:pic="http://schemas.openxmlformats.org/drawingml/2006/picture">
+                  <pic:nvPicPr>
+                    <pic:cNvPr id="1" name=""/>
+                    <pic:cNvPicPr/>
+                  </pic:nvPicPr>
+                  <pic:blipFill>
+                    <a:blip r:embed="rId8"/>
+                    <a:stretch>
+                      <a:fillRect/>
+                    </a:stretch>
+                  </pic:blipFill>
+                  <pic:spPr>
+                    <a:xfrm>
+                      <a:off x="0" y="0"/>
+                      <a:ext cx="5943600" cy="2609215"/>
+                    </a:xfrm>
+                    <a:prstGeom prst="rect">
+                      <a:avLst/>
+                    </a:prstGeom>
+                  </pic:spPr>
+                </pic:pic>
+              </a:graphicData>
+            </a:graphic>
+          </wp:inline>
+        </w:drawing>
+      </w:r>
+    </w:p>
+    <w:p>
+      <w:r>
+        <w:t xml:space="preserve">Ekran początkowy będzie pozwalał na rozpoczęcie gry jako host, </w:t>
+      </w:r>
+      <w:r>
+        <w:t>lub dołączyć do istniejące</w:t>
+      </w:r>
+      <w:r>
+        <w:t>go serwera</w:t>
+      </w:r>
+      <w:r>
+        <w:t>.</w:t>
+      </w:r>
+    </w:p>
+    <w:p>
+      <w:r>
+        <w:t>Każdy gracz wpisuje swój pseudonim, którego wynik będzie zapisywany na tablicy rekordów.</w:t>
+      </w:r>
+    </w:p>
+    <w:p>
+      <w:pPr>
+        <w:pStyle w:val="Heading2"/>
+      </w:pPr>
+      <w:r>
+        <w:t>Środowisko programistyczne i wykorzystane biblioteki</w:t>
+      </w:r>
+    </w:p>
+    <w:p>
+      <w:r>
+        <w:t xml:space="preserve">Kod programu oraz interfejs użytkownika zostaną wykonane w programie </w:t>
       </w:r>
       <w:proofErr w:type="spellStart"/>
       <w:r>
-        <w:t>multiplayer</w:t>
+        <w:t>QtCreator</w:t>
       </w:r>
       <w:proofErr w:type="spellEnd"/>
-    </w:p>
-    <w:p>
-      <w:r>
-        <w:t xml:space="preserve">Gra będzie działała w trybie </w:t>
-      </w:r>
-      <w:proofErr w:type="spellStart"/>
-      <w:r>
-        <w:t>server</w:t>
-      </w:r>
-      <w:proofErr w:type="spellEnd"/>
-      <w:r>
-        <w:t xml:space="preserve"> - client</w:t>
-      </w:r>
-      <w:bookmarkStart w:id="0" w:name="_GoBack"/>
-      <w:bookmarkEnd w:id="0"/>
-    </w:p>
+      <w:r>
+        <w:t>.</w:t>
+      </w:r>
+    </w:p>
+    <w:p/>
     <w:sectPr>
-      <w:headerReference w:type="default" r:id="rId7"/>
       <w:pgSz w:w="12240" w:h="15840"/>
       <w:pgMar w:top="1440" w:right="1440" w:bottom="1440" w:left="1440" w:header="720" w:footer="720" w:gutter="0"/>
       <w:cols w:space="720"/>
@@ -155,33 +414,6 @@
     </w:p>
   </w:footnote>
 </w:footnotes>
-</file>
-
-<file path=word/header1.xml><?xml version="1.0" encoding="utf-8"?>
-<w:hdr xmlns:wpc="http://schemas.microsoft.com/office/word/2010/wordprocessingCanvas" xmlns:cx="http://schemas.microsoft.com/office/drawing/2014/chartex" xmlns:cx1="http://schemas.microsoft.com/office/drawing/2015/9/8/chartex" xmlns:cx2="http://schemas.microsoft.com/office/drawing/2015/10/21/chartex" xmlns:cx3="http://schemas.microsoft.com/office/drawing/2016/5/9/chartex" xmlns:cx4="http://schemas.microsoft.com/office/drawing/2016/5/10/chartex" xmlns:cx5="http://schemas.microsoft.com/office/drawing/2016/5/11/chartex" xmlns:cx6="http://schemas.microsoft.com/office/drawing/2016/5/12/chartex" xmlns:cx7="http://schemas.microsoft.com/office/drawing/2016/5/13/chartex" xmlns:cx8="http://schemas.microsoft.com/office/drawing/2016/5/14/chartex" xmlns:mc="http://schemas.openxmlformats.org/markup-compatibility/2006" xmlns:aink="http://schemas.microsoft.com/office/drawing/2016/ink" xmlns:am3d="http://schemas.microsoft.com/office/drawing/2017/model3d" xmlns:o="urn:schemas-microsoft-com:office:office" xmlns:r="http://schemas.openxmlformats.org/officeDocument/2006/relationships" xmlns:m="http://schemas.openxmlformats.org/officeDocument/2006/math" xmlns:v="urn:schemas-microsoft-com:vml" xmlns:wp14="http://schemas.microsoft.com/office/word/2010/wordprocessingDrawing" xmlns:wp="http://schemas.openxmlformats.org/drawingml/2006/wordprocessingDrawing" xmlns:w10="urn:schemas-microsoft-com:office:word" xmlns:w="http://schemas.openxmlformats.org/wordprocessingml/2006/main" xmlns:w14="http://schemas.microsoft.com/office/word/2010/wordml" xmlns:w15="http://schemas.microsoft.com/office/word/2012/wordml" xmlns:w16cid="http://schemas.microsoft.com/office/word/2016/wordml/cid" xmlns:w16se="http://schemas.microsoft.com/office/word/2015/wordml/symex" xmlns:wpg="http://schemas.microsoft.com/office/word/2010/wordprocessingGroup" xmlns:wpi="http://schemas.microsoft.com/office/word/2010/wordprocessingInk" xmlns:wne="http://schemas.microsoft.com/office/word/2006/wordml" xmlns:wps="http://schemas.microsoft.com/office/word/2010/wordprocessingShape" mc:Ignorable="w14 w15 w16se w16cid wp14">
-  <w:p>
-    <w:pPr>
-      <w:pStyle w:val="Header"/>
-      <w:rPr>
-        <w:lang w:val="en-US"/>
-      </w:rPr>
-    </w:pPr>
-    <w:proofErr w:type="spellStart"/>
-    <w:r>
-      <w:rPr>
-        <w:lang w:val="en-US"/>
-      </w:rPr>
-      <w:t>Przmeysław</w:t>
-    </w:r>
-    <w:proofErr w:type="spellEnd"/>
-    <w:r>
-      <w:rPr>
-        <w:lang w:val="en-US"/>
-      </w:rPr>
-      <w:t xml:space="preserve"> Bielak</w:t>
-    </w:r>
-  </w:p>
-</w:hdr>
 </file>
 
 <file path=word/styles.xml><?xml version="1.0" encoding="utf-8"?>
@@ -1025,7 +1257,7 @@
 </file>
 
 <file path=customXml/itemProps1.xml><?xml version="1.0" encoding="utf-8"?>
-<ds:datastoreItem xmlns:ds="http://schemas.openxmlformats.org/officeDocument/2006/customXml" ds:itemID="{B85EE34D-2F83-487F-B462-7972652628D4}">
+<ds:datastoreItem xmlns:ds="http://schemas.openxmlformats.org/officeDocument/2006/customXml" ds:itemID="{2BA55EF3-6ECF-46FE-B416-B459FE11A6B3}">
   <ds:schemaRefs>
     <ds:schemaRef ds:uri="http://schemas.openxmlformats.org/officeDocument/2006/bibliography"/>
   </ds:schemaRefs>

</xml_diff>

<commit_message>
Final version of basic project description, added game rules, UI proposal and simple class description
</commit_message>
<xml_diff>
--- a/doc/basic_description.docx
+++ b/doc/basic_description.docx
@@ -11,16 +11,11 @@
       </w:r>
     </w:p>
     <w:p>
-      <w:r>
-        <w:t xml:space="preserve">20. </w:t>
-      </w:r>
-      <w:proofErr w:type="spellStart"/>
-      <w:r>
-        <w:t>Doom</w:t>
-      </w:r>
-      <w:proofErr w:type="spellEnd"/>
-      <w:r>
-        <w:t xml:space="preserve"> dla opornych</w:t>
+      <w:pPr>
+        <w:pStyle w:val="tekst"/>
+      </w:pPr>
+      <w:r>
+        <w:t>Doom dla opornych</w:t>
       </w:r>
     </w:p>
     <w:p>
@@ -32,24 +27,23 @@
       </w:r>
     </w:p>
     <w:p>
-      <w:r>
-        <w:t xml:space="preserve">Gra będzie przypominała klasycznego </w:t>
-      </w:r>
-      <w:proofErr w:type="spellStart"/>
-      <w:r>
-        <w:t>PacMan’a</w:t>
-      </w:r>
-      <w:proofErr w:type="spellEnd"/>
-      <w:r>
-        <w:t xml:space="preserve">, jednak w trybie </w:t>
-      </w:r>
-      <w:proofErr w:type="spellStart"/>
-      <w:r>
-        <w:t>multiplayer</w:t>
-      </w:r>
-      <w:proofErr w:type="spellEnd"/>
-      <w:r>
-        <w:t>.</w:t>
+      <w:pPr>
+        <w:pStyle w:val="tekst"/>
+      </w:pPr>
+      <w:r>
+        <w:t>Gra będzie przypominała klasycznego PacMan’a</w:t>
+      </w:r>
+      <w:r>
+        <w:t xml:space="preserve"> z dodanym </w:t>
+      </w:r>
+      <w:r>
+        <w:t>tryb</w:t>
+      </w:r>
+      <w:r>
+        <w:t>em</w:t>
+      </w:r>
+      <w:r>
+        <w:t xml:space="preserve"> multiplayer.</w:t>
       </w:r>
     </w:p>
     <w:p>
@@ -64,225 +58,23 @@
       </w:r>
     </w:p>
     <w:p>
-      <w:r>
-        <w:t xml:space="preserve">Mapa gry będzie wyglądała podobnie do klasycznej gry </w:t>
-      </w:r>
-      <w:proofErr w:type="spellStart"/>
-      <w:r>
-        <w:t>PacMan</w:t>
-      </w:r>
-      <w:proofErr w:type="spellEnd"/>
-      <w:r>
-        <w:t xml:space="preserve">. Jedyną różnicą będzie to, że będą występować dwa </w:t>
-      </w:r>
-      <w:proofErr w:type="spellStart"/>
-      <w:r>
-        <w:t>PacMan’y</w:t>
-      </w:r>
-      <w:proofErr w:type="spellEnd"/>
-      <w:r>
-        <w:t xml:space="preserve">, każdy sterowany przez innego gracza. </w:t>
-      </w:r>
-    </w:p>
-    <w:p>
-      <w:r>
+      <w:pPr>
+        <w:pStyle w:val="tekst"/>
+      </w:pPr>
+      <w:r>
+        <w:t xml:space="preserve">Mapa gry będzie wyglądała podobnie do klasycznej gry PacMan. Jedyną różnicą będzie to, że będą występować dwa PacMan’y, każdy sterowany przez innego gracza. </w:t>
+      </w:r>
+    </w:p>
+    <w:p>
+      <w:r>
+        <w:rPr>
+          <w:noProof/>
+        </w:rPr>
         <w:drawing>
           <wp:inline distT="0" distB="0" distL="0" distR="0" wp14:anchorId="77CF7946" wp14:editId="4DA02BBE">
             <wp:extent cx="5943600" cy="3290570"/>
             <wp:effectExtent l="0" t="0" r="0" b="5080"/>
             <wp:docPr id="1" name="Picture 1"/>
-            <wp:cNvGraphicFramePr>
-              <a:graphicFrameLocks xmlns:a="http://schemas.openxmlformats.org/drawingml/2006/main" noChangeAspect="1"/>
-            </wp:cNvGraphicFramePr>
-            <a:graphic xmlns:a="http://schemas.openxmlformats.org/drawingml/2006/main">
-              <a:graphicData uri="http://schemas.openxmlformats.org/drawingml/2006/picture">
-                <pic:pic xmlns:pic="http://schemas.openxmlformats.org/drawingml/2006/picture">
-                  <pic:nvPicPr>
-                    <pic:cNvPr id="1" name=""/>
-                    <pic:cNvPicPr/>
-                  </pic:nvPicPr>
-                  <pic:blipFill>
-                    <a:blip r:embed="rId7"/>
-                    <a:stretch>
-                      <a:fillRect/>
-                    </a:stretch>
-                  </pic:blipFill>
-                  <pic:spPr>
-                    <a:xfrm>
-                      <a:off x="0" y="0"/>
-                      <a:ext cx="5943600" cy="3290570"/>
-                    </a:xfrm>
-                    <a:prstGeom prst="rect">
-                      <a:avLst/>
-                    </a:prstGeom>
-                  </pic:spPr>
-                </pic:pic>
-              </a:graphicData>
-            </a:graphic>
-          </wp:inline>
-        </w:drawing>
-      </w:r>
-    </w:p>
-    <w:p>
-      <w:r>
-        <w:t xml:space="preserve">Każdy z graczy </w:t>
-      </w:r>
-      <w:r>
-        <w:t xml:space="preserve">steruje swoim </w:t>
-      </w:r>
-      <w:proofErr w:type="spellStart"/>
-      <w:r>
-        <w:t>PacMan’em</w:t>
-      </w:r>
-      <w:proofErr w:type="spellEnd"/>
-      <w:r>
-        <w:t xml:space="preserve"> niezależnie od drugiego gracza.</w:t>
-      </w:r>
-    </w:p>
-    <w:p>
-      <w:r>
-        <w:t>Każdy z graczy zdobywa punkty</w:t>
-      </w:r>
-      <w:r>
-        <w:t xml:space="preserve"> </w:t>
-      </w:r>
-      <w:r>
-        <w:t xml:space="preserve">za zebranie </w:t>
-      </w:r>
-      <w:r>
-        <w:t>biał</w:t>
-      </w:r>
-      <w:r>
-        <w:t>ych</w:t>
-      </w:r>
-      <w:r>
-        <w:t xml:space="preserve"> </w:t>
-      </w:r>
-      <w:r>
-        <w:t>kulek. K</w:t>
-      </w:r>
-      <w:r>
-        <w:t>ażdy z nich posiada swój własny wynik</w:t>
-      </w:r>
-      <w:r>
-        <w:t xml:space="preserve"> i własną liczbę żyć. </w:t>
-      </w:r>
-    </w:p>
-    <w:p>
-      <w:r>
-        <w:t xml:space="preserve">Gra toczy się aż wszystkie życia stracą obydwaj gracze. </w:t>
-      </w:r>
-      <w:r>
-        <w:t>Wygrywa gracz, który zdobędzie więcej punktów.</w:t>
-      </w:r>
-    </w:p>
-    <w:p>
-      <w:r>
-        <w:t>Wyniki każdego gracza są zapisywane na tablicy najlepszych wyników</w:t>
-      </w:r>
-    </w:p>
-    <w:p>
-      <w:r>
-        <w:t>Na planszy znajdują się również cztery duszki. Jeśli gracz wejdzie na jednego z nich, to traci życie</w:t>
-      </w:r>
-      <w:r>
-        <w:t>.</w:t>
-      </w:r>
-    </w:p>
-    <w:p>
-      <w:r>
-        <w:t xml:space="preserve">Na planszy istnieją również cztery większe kulki, których ‘zjedzenie’ zwiększa prędkość poruszania się sterowanego przez gracza </w:t>
-      </w:r>
-      <w:proofErr w:type="spellStart"/>
-      <w:r>
-        <w:t>PacMan</w:t>
-      </w:r>
-      <w:proofErr w:type="spellEnd"/>
-      <w:r>
-        <w:t xml:space="preserve"> i umożliwia ‘zjadanie’ duszków – oraz przeciwnika. Za obydwie czynności przyznawane są dodatkowe punkty.</w:t>
-      </w:r>
-      <w:r>
-        <w:t xml:space="preserve"> </w:t>
-      </w:r>
-      <w:r>
-        <w:t>Zjedzony przeciwnik traci wtedy jedno życie.</w:t>
-      </w:r>
-      <w:r>
-        <w:t xml:space="preserve"> </w:t>
-      </w:r>
-    </w:p>
-    <w:p>
-      <w:pPr>
-        <w:pStyle w:val="Heading2"/>
-      </w:pPr>
-      <w:r>
-        <w:lastRenderedPageBreak/>
-        <w:t xml:space="preserve">Komunikacja w trybie </w:t>
-      </w:r>
-      <w:proofErr w:type="spellStart"/>
-      <w:r>
-        <w:t>multiplayer</w:t>
-      </w:r>
-      <w:proofErr w:type="spellEnd"/>
-    </w:p>
-    <w:p>
-      <w:r>
-        <w:t xml:space="preserve">Gra będzie działała w trybie </w:t>
-      </w:r>
-      <w:proofErr w:type="spellStart"/>
-      <w:r>
-        <w:t>server</w:t>
-      </w:r>
-      <w:proofErr w:type="spellEnd"/>
-      <w:r>
-        <w:t xml:space="preserve"> </w:t>
-      </w:r>
-      <w:r>
-        <w:t>–</w:t>
-      </w:r>
-      <w:r>
-        <w:t xml:space="preserve"> </w:t>
-      </w:r>
-      <w:proofErr w:type="spellStart"/>
-      <w:r>
-        <w:t>client</w:t>
-      </w:r>
-      <w:proofErr w:type="spellEnd"/>
-      <w:r>
-        <w:t xml:space="preserve"> poprzez protokół TCP</w:t>
-      </w:r>
-      <w:bookmarkStart w:id="0" w:name="_GoBack"/>
-      <w:bookmarkEnd w:id="0"/>
-      <w:r>
-        <w:t>.</w:t>
-      </w:r>
-      <w:r>
-        <w:t xml:space="preserve"> Serwer nadzoruje grę, natomiast klienci jedynie przesyłają do niego </w:t>
-      </w:r>
-      <w:proofErr w:type="spellStart"/>
-      <w:r>
-        <w:t>żadania</w:t>
-      </w:r>
-      <w:proofErr w:type="spellEnd"/>
-      <w:r>
-        <w:t xml:space="preserve"> i aktualizują obecny stan mapy.</w:t>
-      </w:r>
-    </w:p>
-    <w:p>
-      <w:pPr>
-        <w:pStyle w:val="Heading2"/>
-      </w:pPr>
-      <w:r>
-        <w:t>Interfejs</w:t>
-      </w:r>
-    </w:p>
-    <w:p>
-      <w:r>
-        <w:drawing>
-          <wp:inline distT="0" distB="0" distL="0" distR="0" wp14:anchorId="587F5F10" wp14:editId="4C26D6B9">
-            <wp:extent cx="5943600" cy="2609215"/>
-            <wp:effectExtent l="0" t="0" r="0" b="635"/>
-            <wp:docPr id="3" name="Picture 3"/>
             <wp:cNvGraphicFramePr>
               <a:graphicFrameLocks xmlns:a="http://schemas.openxmlformats.org/drawingml/2006/main" noChangeAspect="1"/>
             </wp:cNvGraphicFramePr>
@@ -302,6 +94,465 @@
                   <pic:spPr>
                     <a:xfrm>
                       <a:off x="0" y="0"/>
+                      <a:ext cx="5943600" cy="3290570"/>
+                    </a:xfrm>
+                    <a:prstGeom prst="rect">
+                      <a:avLst/>
+                    </a:prstGeom>
+                  </pic:spPr>
+                </pic:pic>
+              </a:graphicData>
+            </a:graphic>
+          </wp:inline>
+        </w:drawing>
+      </w:r>
+    </w:p>
+    <w:p>
+      <w:pPr>
+        <w:pStyle w:val="tekst"/>
+      </w:pPr>
+      <w:r>
+        <w:t>Każdy z graczy zdobywa punkty</w:t>
+      </w:r>
+      <w:r>
+        <w:t xml:space="preserve"> </w:t>
+      </w:r>
+      <w:r>
+        <w:t>za zebranie białych kulek. K</w:t>
+      </w:r>
+      <w:r>
+        <w:t xml:space="preserve">ażdy z </w:t>
+      </w:r>
+      <w:r>
+        <w:t>graczy</w:t>
+      </w:r>
+      <w:r>
+        <w:t xml:space="preserve"> posiada własny wynik</w:t>
+      </w:r>
+      <w:r>
+        <w:t xml:space="preserve"> i własną liczbę żyć. </w:t>
+      </w:r>
+    </w:p>
+    <w:p>
+      <w:pPr>
+        <w:pStyle w:val="tekst"/>
+      </w:pPr>
+      <w:r>
+        <w:t>Na planszy znajdują się cztery duszki. Jeśli gracz wejdzie na jednego z nich, to traci życie</w:t>
+      </w:r>
+      <w:r>
+        <w:t>.</w:t>
+      </w:r>
+    </w:p>
+    <w:p>
+      <w:pPr>
+        <w:pStyle w:val="tekst"/>
+      </w:pPr>
+      <w:r>
+        <w:t>Na planszy istnieją cztery większe kulki, których ‘zjedzenie’ zwiększa prędkość poruszania się sterowanego przez gracza PacMan</w:t>
+      </w:r>
+      <w:r>
+        <w:t>’a</w:t>
+      </w:r>
+      <w:r>
+        <w:t xml:space="preserve"> i umożliwia ‘zjadanie’ duszków – oraz przeciwnika. Za obydwie czynności przyznawane są dodatkowe punkty.</w:t>
+      </w:r>
+      <w:r>
+        <w:t xml:space="preserve"> </w:t>
+      </w:r>
+      <w:r>
+        <w:t>Zjedzony przeciwnik traci wtedy jedno życie.</w:t>
+      </w:r>
+      <w:r>
+        <w:t xml:space="preserve"> </w:t>
+      </w:r>
+    </w:p>
+    <w:p>
+      <w:pPr>
+        <w:pStyle w:val="tekst"/>
+      </w:pPr>
+      <w:r>
+        <w:t>Po zebraniu z planszy wszystkich białych kulek, ładowana jest nowa plansza w stanie początkowym, a każdemu z graczy przyznawane są dodatkowe punkty.</w:t>
+      </w:r>
+    </w:p>
+    <w:p>
+      <w:pPr>
+        <w:pStyle w:val="tekst"/>
+      </w:pPr>
+      <w:r>
+        <w:t xml:space="preserve">Każdy z graczy steruje swoim PacMan’em niezależnie od drugiego gracza. </w:t>
+      </w:r>
+      <w:r>
+        <w:t>Sterowanie będzie odbywało się za pomocą klawiatury.</w:t>
+      </w:r>
+    </w:p>
+    <w:p>
+      <w:pPr>
+        <w:pStyle w:val="tekst"/>
+      </w:pPr>
+      <w:r>
+        <w:t>Gra toczy się do chwili, gdy obydwaj gracze stracą wszystkie życia. Wygrywa gracz, który zdobędzie więcej punktów.</w:t>
+      </w:r>
+    </w:p>
+    <w:p>
+      <w:pPr>
+        <w:pStyle w:val="tekst"/>
+      </w:pPr>
+      <w:r>
+        <w:lastRenderedPageBreak/>
+        <w:t>Po zakończeniu gry</w:t>
+      </w:r>
+      <w:r>
+        <w:t>,</w:t>
+      </w:r>
+      <w:r>
+        <w:t xml:space="preserve"> wyniki graczy są zapisywane na tablicy najlepszych wyników, a podczas gry widoczny jest najlepszy wynik i pseudonim gracz</w:t>
+      </w:r>
+      <w:r>
+        <w:t>a</w:t>
+      </w:r>
+      <w:r>
+        <w:t>, który go zdobył.</w:t>
+      </w:r>
+    </w:p>
+    <w:p>
+      <w:pPr>
+        <w:pStyle w:val="tekst"/>
+      </w:pPr>
+      <w:r>
+        <w:t>Plansza podzielona jest na kwadraty, po których mogą poruszać się gracze i duszki oraz przeszkody, na których nie może pojawić się żadna postać.</w:t>
+      </w:r>
+    </w:p>
+    <w:p>
+      <w:pPr>
+        <w:pStyle w:val="Heading2"/>
+      </w:pPr>
+      <w:r>
+        <w:t>Podział klas programu</w:t>
+      </w:r>
+    </w:p>
+    <w:p>
+      <w:r>
+        <w:t xml:space="preserve">Nazwy klas, </w:t>
+      </w:r>
+      <w:r>
+        <w:t xml:space="preserve">metod oraz cech nie są jeszcze </w:t>
+      </w:r>
+      <w:r>
+        <w:t>sprecyzowane</w:t>
+      </w:r>
+      <w:r>
+        <w:t xml:space="preserve">, poniższy </w:t>
+      </w:r>
+      <w:r>
+        <w:t>podział</w:t>
+      </w:r>
+      <w:r>
+        <w:t xml:space="preserve"> jedynie określa je funkcjonalnie, co może się zmienić w ostatecznej wersji programu.</w:t>
+      </w:r>
+    </w:p>
+    <w:p>
+      <w:pPr>
+        <w:pStyle w:val="Heading3"/>
+      </w:pPr>
+      <w:r>
+        <w:t xml:space="preserve">Klasa </w:t>
+      </w:r>
+      <w:r>
+        <w:t>P</w:t>
+      </w:r>
+      <w:r>
+        <w:t>ostać</w:t>
+      </w:r>
+    </w:p>
+    <w:p>
+      <w:r>
+        <w:t>Gracze oraz duszki posiadają podobne cechy i mogą wykonywać podobne czynności, jak na przykład:</w:t>
+      </w:r>
+    </w:p>
+    <w:p>
+      <w:pPr>
+        <w:pStyle w:val="ListParagraph"/>
+        <w:numPr>
+          <w:ilvl w:val="0"/>
+          <w:numId w:val="2"/>
+        </w:numPr>
+      </w:pPr>
+      <w:r>
+        <w:t xml:space="preserve">Kierunek </w:t>
+      </w:r>
+      <w:r>
+        <w:t xml:space="preserve">- </w:t>
+      </w:r>
+      <w:r>
+        <w:t>kierunek, w który skierowana jest postać</w:t>
+      </w:r>
+    </w:p>
+    <w:p>
+      <w:pPr>
+        <w:pStyle w:val="ListParagraph"/>
+        <w:numPr>
+          <w:ilvl w:val="0"/>
+          <w:numId w:val="2"/>
+        </w:numPr>
+      </w:pPr>
+      <w:r>
+        <w:t>Pozycja</w:t>
+      </w:r>
+      <w:r>
+        <w:t xml:space="preserve"> - pozycja postaci</w:t>
+      </w:r>
+      <w:r>
+        <w:t xml:space="preserve"> na mapie </w:t>
+      </w:r>
+    </w:p>
+    <w:p>
+      <w:pPr>
+        <w:pStyle w:val="ListParagraph"/>
+        <w:numPr>
+          <w:ilvl w:val="0"/>
+          <w:numId w:val="2"/>
+        </w:numPr>
+      </w:pPr>
+      <w:r>
+        <w:t>Kolor – wszystkie postacie na mapie mają swój kolor – zarówno PacMan jak i duszki</w:t>
+      </w:r>
+    </w:p>
+    <w:p>
+      <w:pPr>
+        <w:pStyle w:val="ListParagraph"/>
+        <w:numPr>
+          <w:ilvl w:val="0"/>
+          <w:numId w:val="2"/>
+        </w:numPr>
+      </w:pPr>
+      <w:r>
+        <w:t>Czy aktywny - po zjedzeniu dużej kulki przez jednego gracza, postać może być zjedzona – zarówno duszek jak i gracz</w:t>
+      </w:r>
+    </w:p>
+    <w:p>
+      <w:pPr>
+        <w:pStyle w:val="ListParagraph"/>
+        <w:numPr>
+          <w:ilvl w:val="0"/>
+          <w:numId w:val="2"/>
+        </w:numPr>
+      </w:pPr>
+      <w:r>
+        <w:t>Prędkość – gracz może poruszać się szybciej po zjedzeniu dużej kulki</w:t>
+      </w:r>
+      <w:bookmarkStart w:id="0" w:name="_GoBack"/>
+      <w:bookmarkEnd w:id="0"/>
+    </w:p>
+    <w:p>
+      <w:pPr>
+        <w:pStyle w:val="ListParagraph"/>
+        <w:numPr>
+          <w:ilvl w:val="0"/>
+          <w:numId w:val="2"/>
+        </w:numPr>
+      </w:pPr>
+      <w:r>
+        <w:t>Przejdź – przesunięcie postaci na nową pozycję</w:t>
+      </w:r>
+    </w:p>
+    <w:p>
+      <w:pPr>
+        <w:pStyle w:val="Heading3"/>
+      </w:pPr>
+      <w:r>
+        <w:t>Klasa PacMan</w:t>
+      </w:r>
+    </w:p>
+    <w:p>
+      <w:r>
+        <w:t xml:space="preserve">Klasa PacMan dziedziczy </w:t>
+      </w:r>
+      <w:r>
+        <w:t>klasę</w:t>
+      </w:r>
+      <w:r>
+        <w:t xml:space="preserve"> Postać i dodaje swoje cechy i metody:</w:t>
+      </w:r>
+    </w:p>
+    <w:p>
+      <w:pPr>
+        <w:pStyle w:val="ListParagraph"/>
+        <w:numPr>
+          <w:ilvl w:val="0"/>
+          <w:numId w:val="3"/>
+        </w:numPr>
+      </w:pPr>
+      <w:r>
+        <w:t xml:space="preserve">Przynależność do gracza – do oznaczenia przynależności </w:t>
+      </w:r>
+      <w:r>
+        <w:t>jednego</w:t>
+      </w:r>
+      <w:r>
+        <w:t xml:space="preserve"> PacMana do konkretnego gracza</w:t>
+      </w:r>
+    </w:p>
+    <w:p>
+      <w:pPr>
+        <w:pStyle w:val="ListParagraph"/>
+        <w:numPr>
+          <w:ilvl w:val="0"/>
+          <w:numId w:val="3"/>
+        </w:numPr>
+      </w:pPr>
+      <w:r>
+        <w:t>Liczba punktów – określa chwilową liczbę zdobytych punktów</w:t>
+      </w:r>
+    </w:p>
+    <w:p>
+      <w:pPr>
+        <w:pStyle w:val="ListParagraph"/>
+        <w:numPr>
+          <w:ilvl w:val="0"/>
+          <w:numId w:val="3"/>
+        </w:numPr>
+      </w:pPr>
+      <w:r>
+        <w:t>Liczba żyć – określa liczbę dostępnych żyć</w:t>
+      </w:r>
+    </w:p>
+    <w:p>
+      <w:pPr>
+        <w:pStyle w:val="Heading3"/>
+      </w:pPr>
+      <w:r>
+        <w:t>Klasa Duszek</w:t>
+      </w:r>
+    </w:p>
+    <w:p>
+      <w:r>
+        <w:t>Klasa Duszek dziedziczy klasę Postać i dodaje swoje cechy i metody:</w:t>
+      </w:r>
+    </w:p>
+    <w:p>
+      <w:pPr>
+        <w:pStyle w:val="ListParagraph"/>
+        <w:numPr>
+          <w:ilvl w:val="0"/>
+          <w:numId w:val="4"/>
+        </w:numPr>
+      </w:pPr>
+      <w:r>
+        <w:t>Cz</w:t>
+      </w:r>
+      <w:r>
+        <w:t>y żyje – po zjedzeni przez gracza, duszek znika</w:t>
+      </w:r>
+    </w:p>
+    <w:p>
+      <w:pPr>
+        <w:pStyle w:val="ListParagraph"/>
+        <w:numPr>
+          <w:ilvl w:val="0"/>
+          <w:numId w:val="4"/>
+        </w:numPr>
+      </w:pPr>
+      <w:r>
+        <w:t>Czas do odrodzenia – czas, po którym duszek pojawi się z powrotem na mapie.</w:t>
+      </w:r>
+    </w:p>
+    <w:p/>
+    <w:p>
+      <w:pPr>
+        <w:pStyle w:val="Heading2"/>
+      </w:pPr>
+      <w:r>
+        <w:t xml:space="preserve"> </w:t>
+      </w:r>
+    </w:p>
+    <w:p>
+      <w:pPr>
+        <w:pStyle w:val="Heading2"/>
+      </w:pPr>
+      <w:r>
+        <w:t>Komunikacja w trybie multiplayer</w:t>
+      </w:r>
+    </w:p>
+    <w:p>
+      <w:r>
+        <w:t xml:space="preserve">Gra będzie działała w trybie server </w:t>
+      </w:r>
+      <w:r>
+        <w:t>–</w:t>
+      </w:r>
+      <w:r>
+        <w:t xml:space="preserve"> client</w:t>
+      </w:r>
+      <w:r>
+        <w:t>.</w:t>
+      </w:r>
+      <w:r>
+        <w:t xml:space="preserve"> Serwer nadzoruje grę, natomiast klienci jedynie przesyłają do niego ż</w:t>
+      </w:r>
+      <w:r>
+        <w:t>ą</w:t>
+      </w:r>
+      <w:r>
+        <w:t>dania i aktualizują obecny stan mapy</w:t>
+      </w:r>
+      <w:r>
+        <w:t xml:space="preserve"> i wynik</w:t>
+      </w:r>
+      <w:r>
+        <w:t>.</w:t>
+      </w:r>
+      <w:r>
+        <w:t xml:space="preserve"> Gracz będzie miał możliwość dołączenia do istniejącego </w:t>
+      </w:r>
+      <w:r>
+        <w:t>serwera</w:t>
+      </w:r>
+      <w:r>
+        <w:t xml:space="preserve"> lub stworzenie własnego.</w:t>
+      </w:r>
+    </w:p>
+    <w:p>
+      <w:pPr>
+        <w:pStyle w:val="Heading2"/>
+      </w:pPr>
+      <w:r>
+        <w:lastRenderedPageBreak/>
+        <w:t>Interfejs</w:t>
+      </w:r>
+      <w:r>
+        <w:t xml:space="preserve"> ekranu początkowego</w:t>
+      </w:r>
+    </w:p>
+    <w:p>
+      <w:r>
+        <w:rPr>
+          <w:noProof/>
+        </w:rPr>
+        <w:drawing>
+          <wp:inline distT="0" distB="0" distL="0" distR="0" wp14:anchorId="587F5F10" wp14:editId="4C26D6B9">
+            <wp:extent cx="5943600" cy="2609215"/>
+            <wp:effectExtent l="0" t="0" r="0" b="635"/>
+            <wp:docPr id="3" name="Picture 3"/>
+            <wp:cNvGraphicFramePr>
+              <a:graphicFrameLocks xmlns:a="http://schemas.openxmlformats.org/drawingml/2006/main" noChangeAspect="1"/>
+            </wp:cNvGraphicFramePr>
+            <a:graphic xmlns:a="http://schemas.openxmlformats.org/drawingml/2006/main">
+              <a:graphicData uri="http://schemas.openxmlformats.org/drawingml/2006/picture">
+                <pic:pic xmlns:pic="http://schemas.openxmlformats.org/drawingml/2006/picture">
+                  <pic:nvPicPr>
+                    <pic:cNvPr id="1" name=""/>
+                    <pic:cNvPicPr/>
+                  </pic:nvPicPr>
+                  <pic:blipFill>
+                    <a:blip r:embed="rId9"/>
+                    <a:stretch>
+                      <a:fillRect/>
+                    </a:stretch>
+                  </pic:blipFill>
+                  <pic:spPr>
+                    <a:xfrm>
+                      <a:off x="0" y="0"/>
                       <a:ext cx="5943600" cy="2609215"/>
                     </a:xfrm>
                     <a:prstGeom prst="rect">
@@ -316,22 +567,31 @@
       </w:r>
     </w:p>
     <w:p>
-      <w:r>
-        <w:t xml:space="preserve">Ekran początkowy będzie pozwalał na rozpoczęcie gry jako host, </w:t>
-      </w:r>
-      <w:r>
-        <w:t>lub dołączyć do istniejące</w:t>
-      </w:r>
-      <w:r>
-        <w:t>go serwera</w:t>
-      </w:r>
-      <w:r>
-        <w:t>.</w:t>
-      </w:r>
-    </w:p>
-    <w:p>
-      <w:r>
-        <w:t>Każdy gracz wpisuje swój pseudonim, którego wynik będzie zapisywany na tablicy rekordów.</w:t>
+      <w:pPr>
+        <w:pStyle w:val="tekst"/>
+      </w:pPr>
+      <w:r>
+        <w:t>Ekran początkowy będzie pozwalał na rozpoczęcie gry jako host, lub dołączyć do istniejącego serwera.</w:t>
+      </w:r>
+    </w:p>
+    <w:p>
+      <w:pPr>
+        <w:pStyle w:val="tekst"/>
+      </w:pPr>
+      <w:r>
+        <w:t xml:space="preserve">Każdy gracz wpisuje swój pseudonim, </w:t>
+      </w:r>
+      <w:r>
+        <w:t>który będzie</w:t>
+      </w:r>
+      <w:r>
+        <w:t xml:space="preserve"> jego</w:t>
+      </w:r>
+      <w:r>
+        <w:t xml:space="preserve"> identyfikatorem</w:t>
+      </w:r>
+      <w:r>
+        <w:t xml:space="preserve"> na tablicy rekordów.</w:t>
       </w:r>
     </w:p>
     <w:p>
@@ -339,18 +599,43 @@
         <w:pStyle w:val="Heading2"/>
       </w:pPr>
       <w:r>
-        <w:t>Środowisko programistyczne i wykorzystane biblioteki</w:t>
-      </w:r>
-    </w:p>
-    <w:p>
-      <w:r>
-        <w:t xml:space="preserve">Kod programu oraz interfejs użytkownika zostaną wykonane w programie </w:t>
-      </w:r>
-      <w:proofErr w:type="spellStart"/>
-      <w:r>
-        <w:t>QtCreator</w:t>
-      </w:r>
-      <w:proofErr w:type="spellEnd"/>
+        <w:t xml:space="preserve">Środowisko programistyczne </w:t>
+      </w:r>
+    </w:p>
+    <w:p>
+      <w:pPr>
+        <w:pStyle w:val="tekst"/>
+      </w:pPr>
+      <w:r>
+        <w:t xml:space="preserve">Kod programu oraz interfejs użytkownika zostaną wykonane </w:t>
+      </w:r>
+      <w:r>
+        <w:t>przy użyciu biblioteki Qt</w:t>
+      </w:r>
+      <w:r>
+        <w:t xml:space="preserve"> w wersji 5.10.1</w:t>
+      </w:r>
+      <w:r>
+        <w:t xml:space="preserve"> </w:t>
+      </w:r>
+      <w:r>
+        <w:t>w programie QtCreator.</w:t>
+      </w:r>
+      <w:r>
+        <w:t xml:space="preserve"> Korzystam z systemu Windows</w:t>
+      </w:r>
+      <w:r>
+        <w:t xml:space="preserve"> 10 i</w:t>
+      </w:r>
+      <w:r>
+        <w:t xml:space="preserve"> kompilatora </w:t>
+      </w:r>
+      <w:r>
+        <w:t xml:space="preserve">z </w:t>
+      </w:r>
+      <w:r>
+        <w:t>MinGW 5.3.0 32bit</w:t>
+      </w:r>
       <w:r>
         <w:t>.</w:t>
       </w:r>
@@ -414,6 +699,424 @@
     </w:p>
   </w:footnote>
 </w:footnotes>
+</file>
+
+<file path=word/numbering.xml><?xml version="1.0" encoding="utf-8"?>
+<w:numbering xmlns:wpc="http://schemas.microsoft.com/office/word/2010/wordprocessingCanvas" xmlns:cx="http://schemas.microsoft.com/office/drawing/2014/chartex" xmlns:cx1="http://schemas.microsoft.com/office/drawing/2015/9/8/chartex" xmlns:cx2="http://schemas.microsoft.com/office/drawing/2015/10/21/chartex" xmlns:cx3="http://schemas.microsoft.com/office/drawing/2016/5/9/chartex" xmlns:cx4="http://schemas.microsoft.com/office/drawing/2016/5/10/chartex" xmlns:cx5="http://schemas.microsoft.com/office/drawing/2016/5/11/chartex" xmlns:cx6="http://schemas.microsoft.com/office/drawing/2016/5/12/chartex" xmlns:cx7="http://schemas.microsoft.com/office/drawing/2016/5/13/chartex" xmlns:cx8="http://schemas.microsoft.com/office/drawing/2016/5/14/chartex" xmlns:mc="http://schemas.openxmlformats.org/markup-compatibility/2006" xmlns:aink="http://schemas.microsoft.com/office/drawing/2016/ink" xmlns:am3d="http://schemas.microsoft.com/office/drawing/2017/model3d" xmlns:o="urn:schemas-microsoft-com:office:office" xmlns:r="http://schemas.openxmlformats.org/officeDocument/2006/relationships" xmlns:m="http://schemas.openxmlformats.org/officeDocument/2006/math" xmlns:v="urn:schemas-microsoft-com:vml" xmlns:wp14="http://schemas.microsoft.com/office/word/2010/wordprocessingDrawing" xmlns:wp="http://schemas.openxmlformats.org/drawingml/2006/wordprocessingDrawing" xmlns:w10="urn:schemas-microsoft-com:office:word" xmlns:w="http://schemas.openxmlformats.org/wordprocessingml/2006/main" xmlns:w14="http://schemas.microsoft.com/office/word/2010/wordml" xmlns:w15="http://schemas.microsoft.com/office/word/2012/wordml" xmlns:w16cid="http://schemas.microsoft.com/office/word/2016/wordml/cid" xmlns:w16se="http://schemas.microsoft.com/office/word/2015/wordml/symex" xmlns:wpg="http://schemas.microsoft.com/office/word/2010/wordprocessingGroup" xmlns:wpi="http://schemas.microsoft.com/office/word/2010/wordprocessingInk" xmlns:wne="http://schemas.microsoft.com/office/word/2006/wordml" xmlns:wps="http://schemas.microsoft.com/office/word/2010/wordprocessingShape" mc:Ignorable="w14 w15 w16se w16cid wp14">
+  <w:abstractNum w:abstractNumId="0" w15:restartNumberingAfterBreak="0">
+    <w:nsid w:val="0EF17281"/>
+    <w:multiLevelType w:val="hybridMultilevel"/>
+    <w:tmpl w:val="35D24124"/>
+    <w:lvl w:ilvl="0" w:tplc="0415000F">
+      <w:start w:val="1"/>
+      <w:numFmt w:val="decimal"/>
+      <w:lvlText w:val="%1."/>
+      <w:lvlJc w:val="left"/>
+      <w:pPr>
+        <w:ind w:left="720" w:hanging="360"/>
+      </w:pPr>
+    </w:lvl>
+    <w:lvl w:ilvl="1" w:tplc="04150019" w:tentative="1">
+      <w:start w:val="1"/>
+      <w:numFmt w:val="lowerLetter"/>
+      <w:lvlText w:val="%2."/>
+      <w:lvlJc w:val="left"/>
+      <w:pPr>
+        <w:ind w:left="1440" w:hanging="360"/>
+      </w:pPr>
+    </w:lvl>
+    <w:lvl w:ilvl="2" w:tplc="0415001B" w:tentative="1">
+      <w:start w:val="1"/>
+      <w:numFmt w:val="lowerRoman"/>
+      <w:lvlText w:val="%3."/>
+      <w:lvlJc w:val="right"/>
+      <w:pPr>
+        <w:ind w:left="2160" w:hanging="180"/>
+      </w:pPr>
+    </w:lvl>
+    <w:lvl w:ilvl="3" w:tplc="0415000F" w:tentative="1">
+      <w:start w:val="1"/>
+      <w:numFmt w:val="decimal"/>
+      <w:lvlText w:val="%4."/>
+      <w:lvlJc w:val="left"/>
+      <w:pPr>
+        <w:ind w:left="2880" w:hanging="360"/>
+      </w:pPr>
+    </w:lvl>
+    <w:lvl w:ilvl="4" w:tplc="04150019" w:tentative="1">
+      <w:start w:val="1"/>
+      <w:numFmt w:val="lowerLetter"/>
+      <w:lvlText w:val="%5."/>
+      <w:lvlJc w:val="left"/>
+      <w:pPr>
+        <w:ind w:left="3600" w:hanging="360"/>
+      </w:pPr>
+    </w:lvl>
+    <w:lvl w:ilvl="5" w:tplc="0415001B" w:tentative="1">
+      <w:start w:val="1"/>
+      <w:numFmt w:val="lowerRoman"/>
+      <w:lvlText w:val="%6."/>
+      <w:lvlJc w:val="right"/>
+      <w:pPr>
+        <w:ind w:left="4320" w:hanging="180"/>
+      </w:pPr>
+    </w:lvl>
+    <w:lvl w:ilvl="6" w:tplc="0415000F" w:tentative="1">
+      <w:start w:val="1"/>
+      <w:numFmt w:val="decimal"/>
+      <w:lvlText w:val="%7."/>
+      <w:lvlJc w:val="left"/>
+      <w:pPr>
+        <w:ind w:left="5040" w:hanging="360"/>
+      </w:pPr>
+    </w:lvl>
+    <w:lvl w:ilvl="7" w:tplc="04150019" w:tentative="1">
+      <w:start w:val="1"/>
+      <w:numFmt w:val="lowerLetter"/>
+      <w:lvlText w:val="%8."/>
+      <w:lvlJc w:val="left"/>
+      <w:pPr>
+        <w:ind w:left="5760" w:hanging="360"/>
+      </w:pPr>
+    </w:lvl>
+    <w:lvl w:ilvl="8" w:tplc="0415001B" w:tentative="1">
+      <w:start w:val="1"/>
+      <w:numFmt w:val="lowerRoman"/>
+      <w:lvlText w:val="%9."/>
+      <w:lvlJc w:val="right"/>
+      <w:pPr>
+        <w:ind w:left="6480" w:hanging="180"/>
+      </w:pPr>
+    </w:lvl>
+  </w:abstractNum>
+  <w:abstractNum w:abstractNumId="1" w15:restartNumberingAfterBreak="0">
+    <w:nsid w:val="1D2F40C1"/>
+    <w:multiLevelType w:val="hybridMultilevel"/>
+    <w:tmpl w:val="892A8F08"/>
+    <w:lvl w:ilvl="0" w:tplc="0415000F">
+      <w:start w:val="1"/>
+      <w:numFmt w:val="decimal"/>
+      <w:lvlText w:val="%1."/>
+      <w:lvlJc w:val="left"/>
+      <w:pPr>
+        <w:ind w:left="720" w:hanging="360"/>
+      </w:pPr>
+      <w:rPr>
+        <w:rFonts w:hint="default"/>
+      </w:rPr>
+    </w:lvl>
+    <w:lvl w:ilvl="1" w:tplc="04150019" w:tentative="1">
+      <w:start w:val="1"/>
+      <w:numFmt w:val="lowerLetter"/>
+      <w:lvlText w:val="%2."/>
+      <w:lvlJc w:val="left"/>
+      <w:pPr>
+        <w:ind w:left="1440" w:hanging="360"/>
+      </w:pPr>
+    </w:lvl>
+    <w:lvl w:ilvl="2" w:tplc="0415001B" w:tentative="1">
+      <w:start w:val="1"/>
+      <w:numFmt w:val="lowerRoman"/>
+      <w:lvlText w:val="%3."/>
+      <w:lvlJc w:val="right"/>
+      <w:pPr>
+        <w:ind w:left="2160" w:hanging="180"/>
+      </w:pPr>
+    </w:lvl>
+    <w:lvl w:ilvl="3" w:tplc="0415000F" w:tentative="1">
+      <w:start w:val="1"/>
+      <w:numFmt w:val="decimal"/>
+      <w:lvlText w:val="%4."/>
+      <w:lvlJc w:val="left"/>
+      <w:pPr>
+        <w:ind w:left="2880" w:hanging="360"/>
+      </w:pPr>
+    </w:lvl>
+    <w:lvl w:ilvl="4" w:tplc="04150019" w:tentative="1">
+      <w:start w:val="1"/>
+      <w:numFmt w:val="lowerLetter"/>
+      <w:lvlText w:val="%5."/>
+      <w:lvlJc w:val="left"/>
+      <w:pPr>
+        <w:ind w:left="3600" w:hanging="360"/>
+      </w:pPr>
+    </w:lvl>
+    <w:lvl w:ilvl="5" w:tplc="0415001B" w:tentative="1">
+      <w:start w:val="1"/>
+      <w:numFmt w:val="lowerRoman"/>
+      <w:lvlText w:val="%6."/>
+      <w:lvlJc w:val="right"/>
+      <w:pPr>
+        <w:ind w:left="4320" w:hanging="180"/>
+      </w:pPr>
+    </w:lvl>
+    <w:lvl w:ilvl="6" w:tplc="0415000F" w:tentative="1">
+      <w:start w:val="1"/>
+      <w:numFmt w:val="decimal"/>
+      <w:lvlText w:val="%7."/>
+      <w:lvlJc w:val="left"/>
+      <w:pPr>
+        <w:ind w:left="5040" w:hanging="360"/>
+      </w:pPr>
+    </w:lvl>
+    <w:lvl w:ilvl="7" w:tplc="04150019" w:tentative="1">
+      <w:start w:val="1"/>
+      <w:numFmt w:val="lowerLetter"/>
+      <w:lvlText w:val="%8."/>
+      <w:lvlJc w:val="left"/>
+      <w:pPr>
+        <w:ind w:left="5760" w:hanging="360"/>
+      </w:pPr>
+    </w:lvl>
+    <w:lvl w:ilvl="8" w:tplc="0415001B" w:tentative="1">
+      <w:start w:val="1"/>
+      <w:numFmt w:val="lowerRoman"/>
+      <w:lvlText w:val="%9."/>
+      <w:lvlJc w:val="right"/>
+      <w:pPr>
+        <w:ind w:left="6480" w:hanging="180"/>
+      </w:pPr>
+    </w:lvl>
+  </w:abstractNum>
+  <w:abstractNum w:abstractNumId="2" w15:restartNumberingAfterBreak="0">
+    <w:nsid w:val="3BB3740B"/>
+    <w:multiLevelType w:val="hybridMultilevel"/>
+    <w:tmpl w:val="2C9CE108"/>
+    <w:lvl w:ilvl="0" w:tplc="04150001">
+      <w:start w:val="1"/>
+      <w:numFmt w:val="bullet"/>
+      <w:lvlText w:val=""/>
+      <w:lvlJc w:val="left"/>
+      <w:pPr>
+        <w:ind w:left="720" w:hanging="360"/>
+      </w:pPr>
+      <w:rPr>
+        <w:rFonts w:ascii="Symbol" w:hAnsi="Symbol" w:hint="default"/>
+      </w:rPr>
+    </w:lvl>
+    <w:lvl w:ilvl="1" w:tplc="04150003" w:tentative="1">
+      <w:start w:val="1"/>
+      <w:numFmt w:val="bullet"/>
+      <w:lvlText w:val="o"/>
+      <w:lvlJc w:val="left"/>
+      <w:pPr>
+        <w:ind w:left="1440" w:hanging="360"/>
+      </w:pPr>
+      <w:rPr>
+        <w:rFonts w:ascii="Courier New" w:hAnsi="Courier New" w:cs="Courier New" w:hint="default"/>
+      </w:rPr>
+    </w:lvl>
+    <w:lvl w:ilvl="2" w:tplc="04150005" w:tentative="1">
+      <w:start w:val="1"/>
+      <w:numFmt w:val="bullet"/>
+      <w:lvlText w:val=""/>
+      <w:lvlJc w:val="left"/>
+      <w:pPr>
+        <w:ind w:left="2160" w:hanging="360"/>
+      </w:pPr>
+      <w:rPr>
+        <w:rFonts w:ascii="Wingdings" w:hAnsi="Wingdings" w:hint="default"/>
+      </w:rPr>
+    </w:lvl>
+    <w:lvl w:ilvl="3" w:tplc="04150001" w:tentative="1">
+      <w:start w:val="1"/>
+      <w:numFmt w:val="bullet"/>
+      <w:lvlText w:val=""/>
+      <w:lvlJc w:val="left"/>
+      <w:pPr>
+        <w:ind w:left="2880" w:hanging="360"/>
+      </w:pPr>
+      <w:rPr>
+        <w:rFonts w:ascii="Symbol" w:hAnsi="Symbol" w:hint="default"/>
+      </w:rPr>
+    </w:lvl>
+    <w:lvl w:ilvl="4" w:tplc="04150003" w:tentative="1">
+      <w:start w:val="1"/>
+      <w:numFmt w:val="bullet"/>
+      <w:lvlText w:val="o"/>
+      <w:lvlJc w:val="left"/>
+      <w:pPr>
+        <w:ind w:left="3600" w:hanging="360"/>
+      </w:pPr>
+      <w:rPr>
+        <w:rFonts w:ascii="Courier New" w:hAnsi="Courier New" w:cs="Courier New" w:hint="default"/>
+      </w:rPr>
+    </w:lvl>
+    <w:lvl w:ilvl="5" w:tplc="04150005" w:tentative="1">
+      <w:start w:val="1"/>
+      <w:numFmt w:val="bullet"/>
+      <w:lvlText w:val=""/>
+      <w:lvlJc w:val="left"/>
+      <w:pPr>
+        <w:ind w:left="4320" w:hanging="360"/>
+      </w:pPr>
+      <w:rPr>
+        <w:rFonts w:ascii="Wingdings" w:hAnsi="Wingdings" w:hint="default"/>
+      </w:rPr>
+    </w:lvl>
+    <w:lvl w:ilvl="6" w:tplc="04150001" w:tentative="1">
+      <w:start w:val="1"/>
+      <w:numFmt w:val="bullet"/>
+      <w:lvlText w:val=""/>
+      <w:lvlJc w:val="left"/>
+      <w:pPr>
+        <w:ind w:left="5040" w:hanging="360"/>
+      </w:pPr>
+      <w:rPr>
+        <w:rFonts w:ascii="Symbol" w:hAnsi="Symbol" w:hint="default"/>
+      </w:rPr>
+    </w:lvl>
+    <w:lvl w:ilvl="7" w:tplc="04150003" w:tentative="1">
+      <w:start w:val="1"/>
+      <w:numFmt w:val="bullet"/>
+      <w:lvlText w:val="o"/>
+      <w:lvlJc w:val="left"/>
+      <w:pPr>
+        <w:ind w:left="5760" w:hanging="360"/>
+      </w:pPr>
+      <w:rPr>
+        <w:rFonts w:ascii="Courier New" w:hAnsi="Courier New" w:cs="Courier New" w:hint="default"/>
+      </w:rPr>
+    </w:lvl>
+    <w:lvl w:ilvl="8" w:tplc="04150005" w:tentative="1">
+      <w:start w:val="1"/>
+      <w:numFmt w:val="bullet"/>
+      <w:lvlText w:val=""/>
+      <w:lvlJc w:val="left"/>
+      <w:pPr>
+        <w:ind w:left="6480" w:hanging="360"/>
+      </w:pPr>
+      <w:rPr>
+        <w:rFonts w:ascii="Wingdings" w:hAnsi="Wingdings" w:hint="default"/>
+      </w:rPr>
+    </w:lvl>
+  </w:abstractNum>
+  <w:abstractNum w:abstractNumId="3" w15:restartNumberingAfterBreak="0">
+    <w:nsid w:val="46085A51"/>
+    <w:multiLevelType w:val="hybridMultilevel"/>
+    <w:tmpl w:val="2A381836"/>
+    <w:lvl w:ilvl="0" w:tplc="0415000F">
+      <w:start w:val="1"/>
+      <w:numFmt w:val="decimal"/>
+      <w:lvlText w:val="%1."/>
+      <w:lvlJc w:val="left"/>
+      <w:pPr>
+        <w:ind w:left="720" w:hanging="360"/>
+      </w:pPr>
+      <w:rPr>
+        <w:rFonts w:hint="default"/>
+      </w:rPr>
+    </w:lvl>
+    <w:lvl w:ilvl="1" w:tplc="04150003" w:tentative="1">
+      <w:start w:val="1"/>
+      <w:numFmt w:val="bullet"/>
+      <w:lvlText w:val="o"/>
+      <w:lvlJc w:val="left"/>
+      <w:pPr>
+        <w:ind w:left="1440" w:hanging="360"/>
+      </w:pPr>
+      <w:rPr>
+        <w:rFonts w:ascii="Courier New" w:hAnsi="Courier New" w:cs="Courier New" w:hint="default"/>
+      </w:rPr>
+    </w:lvl>
+    <w:lvl w:ilvl="2" w:tplc="04150005" w:tentative="1">
+      <w:start w:val="1"/>
+      <w:numFmt w:val="bullet"/>
+      <w:lvlText w:val=""/>
+      <w:lvlJc w:val="left"/>
+      <w:pPr>
+        <w:ind w:left="2160" w:hanging="360"/>
+      </w:pPr>
+      <w:rPr>
+        <w:rFonts w:ascii="Wingdings" w:hAnsi="Wingdings" w:hint="default"/>
+      </w:rPr>
+    </w:lvl>
+    <w:lvl w:ilvl="3" w:tplc="04150001" w:tentative="1">
+      <w:start w:val="1"/>
+      <w:numFmt w:val="bullet"/>
+      <w:lvlText w:val=""/>
+      <w:lvlJc w:val="left"/>
+      <w:pPr>
+        <w:ind w:left="2880" w:hanging="360"/>
+      </w:pPr>
+      <w:rPr>
+        <w:rFonts w:ascii="Symbol" w:hAnsi="Symbol" w:hint="default"/>
+      </w:rPr>
+    </w:lvl>
+    <w:lvl w:ilvl="4" w:tplc="04150003" w:tentative="1">
+      <w:start w:val="1"/>
+      <w:numFmt w:val="bullet"/>
+      <w:lvlText w:val="o"/>
+      <w:lvlJc w:val="left"/>
+      <w:pPr>
+        <w:ind w:left="3600" w:hanging="360"/>
+      </w:pPr>
+      <w:rPr>
+        <w:rFonts w:ascii="Courier New" w:hAnsi="Courier New" w:cs="Courier New" w:hint="default"/>
+      </w:rPr>
+    </w:lvl>
+    <w:lvl w:ilvl="5" w:tplc="04150005" w:tentative="1">
+      <w:start w:val="1"/>
+      <w:numFmt w:val="bullet"/>
+      <w:lvlText w:val=""/>
+      <w:lvlJc w:val="left"/>
+      <w:pPr>
+        <w:ind w:left="4320" w:hanging="360"/>
+      </w:pPr>
+      <w:rPr>
+        <w:rFonts w:ascii="Wingdings" w:hAnsi="Wingdings" w:hint="default"/>
+      </w:rPr>
+    </w:lvl>
+    <w:lvl w:ilvl="6" w:tplc="04150001" w:tentative="1">
+      <w:start w:val="1"/>
+      <w:numFmt w:val="bullet"/>
+      <w:lvlText w:val=""/>
+      <w:lvlJc w:val="left"/>
+      <w:pPr>
+        <w:ind w:left="5040" w:hanging="360"/>
+      </w:pPr>
+      <w:rPr>
+        <w:rFonts w:ascii="Symbol" w:hAnsi="Symbol" w:hint="default"/>
+      </w:rPr>
+    </w:lvl>
+    <w:lvl w:ilvl="7" w:tplc="04150003" w:tentative="1">
+      <w:start w:val="1"/>
+      <w:numFmt w:val="bullet"/>
+      <w:lvlText w:val="o"/>
+      <w:lvlJc w:val="left"/>
+      <w:pPr>
+        <w:ind w:left="5760" w:hanging="360"/>
+      </w:pPr>
+      <w:rPr>
+        <w:rFonts w:ascii="Courier New" w:hAnsi="Courier New" w:cs="Courier New" w:hint="default"/>
+      </w:rPr>
+    </w:lvl>
+    <w:lvl w:ilvl="8" w:tplc="04150005" w:tentative="1">
+      <w:start w:val="1"/>
+      <w:numFmt w:val="bullet"/>
+      <w:lvlText w:val=""/>
+      <w:lvlJc w:val="left"/>
+      <w:pPr>
+        <w:ind w:left="6480" w:hanging="360"/>
+      </w:pPr>
+      <w:rPr>
+        <w:rFonts w:ascii="Wingdings" w:hAnsi="Wingdings" w:hint="default"/>
+      </w:rPr>
+    </w:lvl>
+  </w:abstractNum>
+  <w:num w:numId="1">
+    <w:abstractNumId w:val="2"/>
+  </w:num>
+  <w:num w:numId="2">
+    <w:abstractNumId w:val="3"/>
+  </w:num>
+  <w:num w:numId="3">
+    <w:abstractNumId w:val="0"/>
+  </w:num>
+  <w:num w:numId="4">
+    <w:abstractNumId w:val="1"/>
+  </w:num>
+</w:numbering>
 </file>
 
 <file path=word/styles.xml><?xml version="1.0" encoding="utf-8"?>
@@ -813,6 +1516,7 @@
   <w:style w:type="paragraph" w:default="1" w:styleId="Normal">
     <w:name w:val="Normal"/>
     <w:qFormat/>
+    <w:rsid w:val="006B5DA7"/>
   </w:style>
   <w:style w:type="paragraph" w:styleId="Heading1">
     <w:name w:val="heading 1"/>
@@ -821,7 +1525,7 @@
     <w:link w:val="Heading1Char"/>
     <w:uiPriority w:val="9"/>
     <w:qFormat/>
-    <w:rsid w:val="006B3CF6"/>
+    <w:rsid w:val="006B5DA7"/>
     <w:pPr>
       <w:keepNext/>
       <w:keepLines/>
@@ -843,7 +1547,7 @@
     <w:uiPriority w:val="9"/>
     <w:unhideWhenUsed/>
     <w:qFormat/>
-    <w:rsid w:val="00EA5F57"/>
+    <w:rsid w:val="006B5DA7"/>
     <w:pPr>
       <w:keepNext/>
       <w:keepLines/>
@@ -855,6 +1559,164 @@
       <w:color w:val="2F5496" w:themeColor="accent1" w:themeShade="BF"/>
       <w:sz w:val="26"/>
       <w:szCs w:val="26"/>
+    </w:rPr>
+  </w:style>
+  <w:style w:type="paragraph" w:styleId="Heading3">
+    <w:name w:val="heading 3"/>
+    <w:basedOn w:val="Normal"/>
+    <w:next w:val="Normal"/>
+    <w:link w:val="Heading3Char"/>
+    <w:uiPriority w:val="9"/>
+    <w:unhideWhenUsed/>
+    <w:qFormat/>
+    <w:rsid w:val="006B5DA7"/>
+    <w:pPr>
+      <w:keepNext/>
+      <w:keepLines/>
+      <w:spacing w:before="40" w:after="0"/>
+      <w:outlineLvl w:val="2"/>
+    </w:pPr>
+    <w:rPr>
+      <w:rFonts w:asciiTheme="majorHAnsi" w:eastAsiaTheme="majorEastAsia" w:hAnsiTheme="majorHAnsi" w:cstheme="majorBidi"/>
+      <w:color w:val="1F3763" w:themeColor="accent1" w:themeShade="7F"/>
+      <w:sz w:val="24"/>
+      <w:szCs w:val="24"/>
+    </w:rPr>
+  </w:style>
+  <w:style w:type="paragraph" w:styleId="Heading4">
+    <w:name w:val="heading 4"/>
+    <w:basedOn w:val="Normal"/>
+    <w:next w:val="Normal"/>
+    <w:link w:val="Heading4Char"/>
+    <w:uiPriority w:val="9"/>
+    <w:semiHidden/>
+    <w:unhideWhenUsed/>
+    <w:qFormat/>
+    <w:rsid w:val="006B5DA7"/>
+    <w:pPr>
+      <w:keepNext/>
+      <w:keepLines/>
+      <w:spacing w:before="40" w:after="0"/>
+      <w:outlineLvl w:val="3"/>
+    </w:pPr>
+    <w:rPr>
+      <w:rFonts w:asciiTheme="majorHAnsi" w:eastAsiaTheme="majorEastAsia" w:hAnsiTheme="majorHAnsi" w:cstheme="majorBidi"/>
+      <w:i/>
+      <w:iCs/>
+      <w:color w:val="2F5496" w:themeColor="accent1" w:themeShade="BF"/>
+    </w:rPr>
+  </w:style>
+  <w:style w:type="paragraph" w:styleId="Heading5">
+    <w:name w:val="heading 5"/>
+    <w:basedOn w:val="Normal"/>
+    <w:next w:val="Normal"/>
+    <w:link w:val="Heading5Char"/>
+    <w:uiPriority w:val="9"/>
+    <w:semiHidden/>
+    <w:unhideWhenUsed/>
+    <w:qFormat/>
+    <w:rsid w:val="006B5DA7"/>
+    <w:pPr>
+      <w:keepNext/>
+      <w:keepLines/>
+      <w:spacing w:before="40" w:after="0"/>
+      <w:outlineLvl w:val="4"/>
+    </w:pPr>
+    <w:rPr>
+      <w:rFonts w:asciiTheme="majorHAnsi" w:eastAsiaTheme="majorEastAsia" w:hAnsiTheme="majorHAnsi" w:cstheme="majorBidi"/>
+      <w:color w:val="2F5496" w:themeColor="accent1" w:themeShade="BF"/>
+    </w:rPr>
+  </w:style>
+  <w:style w:type="paragraph" w:styleId="Heading6">
+    <w:name w:val="heading 6"/>
+    <w:basedOn w:val="Normal"/>
+    <w:next w:val="Normal"/>
+    <w:link w:val="Heading6Char"/>
+    <w:uiPriority w:val="9"/>
+    <w:semiHidden/>
+    <w:unhideWhenUsed/>
+    <w:qFormat/>
+    <w:rsid w:val="006B5DA7"/>
+    <w:pPr>
+      <w:keepNext/>
+      <w:keepLines/>
+      <w:spacing w:before="40" w:after="0"/>
+      <w:outlineLvl w:val="5"/>
+    </w:pPr>
+    <w:rPr>
+      <w:rFonts w:asciiTheme="majorHAnsi" w:eastAsiaTheme="majorEastAsia" w:hAnsiTheme="majorHAnsi" w:cstheme="majorBidi"/>
+      <w:color w:val="1F3763" w:themeColor="accent1" w:themeShade="7F"/>
+    </w:rPr>
+  </w:style>
+  <w:style w:type="paragraph" w:styleId="Heading7">
+    <w:name w:val="heading 7"/>
+    <w:basedOn w:val="Normal"/>
+    <w:next w:val="Normal"/>
+    <w:link w:val="Heading7Char"/>
+    <w:uiPriority w:val="9"/>
+    <w:semiHidden/>
+    <w:unhideWhenUsed/>
+    <w:qFormat/>
+    <w:rsid w:val="006B5DA7"/>
+    <w:pPr>
+      <w:keepNext/>
+      <w:keepLines/>
+      <w:spacing w:before="40" w:after="0"/>
+      <w:outlineLvl w:val="6"/>
+    </w:pPr>
+    <w:rPr>
+      <w:rFonts w:asciiTheme="majorHAnsi" w:eastAsiaTheme="majorEastAsia" w:hAnsiTheme="majorHAnsi" w:cstheme="majorBidi"/>
+      <w:i/>
+      <w:iCs/>
+      <w:color w:val="1F3763" w:themeColor="accent1" w:themeShade="7F"/>
+    </w:rPr>
+  </w:style>
+  <w:style w:type="paragraph" w:styleId="Heading8">
+    <w:name w:val="heading 8"/>
+    <w:basedOn w:val="Normal"/>
+    <w:next w:val="Normal"/>
+    <w:link w:val="Heading8Char"/>
+    <w:uiPriority w:val="9"/>
+    <w:semiHidden/>
+    <w:unhideWhenUsed/>
+    <w:qFormat/>
+    <w:rsid w:val="006B5DA7"/>
+    <w:pPr>
+      <w:keepNext/>
+      <w:keepLines/>
+      <w:spacing w:before="40" w:after="0"/>
+      <w:outlineLvl w:val="7"/>
+    </w:pPr>
+    <w:rPr>
+      <w:rFonts w:asciiTheme="majorHAnsi" w:eastAsiaTheme="majorEastAsia" w:hAnsiTheme="majorHAnsi" w:cstheme="majorBidi"/>
+      <w:color w:val="272727" w:themeColor="text1" w:themeTint="D8"/>
+      <w:sz w:val="21"/>
+      <w:szCs w:val="21"/>
+    </w:rPr>
+  </w:style>
+  <w:style w:type="paragraph" w:styleId="Heading9">
+    <w:name w:val="heading 9"/>
+    <w:basedOn w:val="Normal"/>
+    <w:next w:val="Normal"/>
+    <w:link w:val="Heading9Char"/>
+    <w:uiPriority w:val="9"/>
+    <w:semiHidden/>
+    <w:unhideWhenUsed/>
+    <w:qFormat/>
+    <w:rsid w:val="006B5DA7"/>
+    <w:pPr>
+      <w:keepNext/>
+      <w:keepLines/>
+      <w:spacing w:before="40" w:after="0"/>
+      <w:outlineLvl w:val="8"/>
+    </w:pPr>
+    <w:rPr>
+      <w:rFonts w:asciiTheme="majorHAnsi" w:eastAsiaTheme="majorEastAsia" w:hAnsiTheme="majorHAnsi" w:cstheme="majorBidi"/>
+      <w:i/>
+      <w:iCs/>
+      <w:color w:val="272727" w:themeColor="text1" w:themeTint="D8"/>
+      <w:sz w:val="21"/>
+      <w:szCs w:val="21"/>
     </w:rPr>
   </w:style>
   <w:style w:type="character" w:default="1" w:styleId="DefaultParagraphFont">
@@ -933,7 +1795,7 @@
     <w:basedOn w:val="DefaultParagraphFont"/>
     <w:link w:val="Heading1"/>
     <w:uiPriority w:val="9"/>
-    <w:rsid w:val="006B3CF6"/>
+    <w:rsid w:val="006B5DA7"/>
     <w:rPr>
       <w:rFonts w:asciiTheme="majorHAnsi" w:eastAsiaTheme="majorEastAsia" w:hAnsiTheme="majorHAnsi" w:cstheme="majorBidi"/>
       <w:color w:val="2F5496" w:themeColor="accent1" w:themeShade="BF"/>
@@ -946,13 +1808,392 @@
     <w:basedOn w:val="DefaultParagraphFont"/>
     <w:link w:val="Heading2"/>
     <w:uiPriority w:val="9"/>
-    <w:rsid w:val="00EA5F57"/>
+    <w:rsid w:val="006B5DA7"/>
     <w:rPr>
       <w:rFonts w:asciiTheme="majorHAnsi" w:eastAsiaTheme="majorEastAsia" w:hAnsiTheme="majorHAnsi" w:cstheme="majorBidi"/>
       <w:color w:val="2F5496" w:themeColor="accent1" w:themeShade="BF"/>
       <w:sz w:val="26"/>
       <w:szCs w:val="26"/>
     </w:rPr>
+  </w:style>
+  <w:style w:type="character" w:customStyle="1" w:styleId="Heading3Char">
+    <w:name w:val="Heading 3 Char"/>
+    <w:basedOn w:val="DefaultParagraphFont"/>
+    <w:link w:val="Heading3"/>
+    <w:uiPriority w:val="9"/>
+    <w:rsid w:val="006B5DA7"/>
+    <w:rPr>
+      <w:rFonts w:asciiTheme="majorHAnsi" w:eastAsiaTheme="majorEastAsia" w:hAnsiTheme="majorHAnsi" w:cstheme="majorBidi"/>
+      <w:color w:val="1F3763" w:themeColor="accent1" w:themeShade="7F"/>
+      <w:sz w:val="24"/>
+      <w:szCs w:val="24"/>
+    </w:rPr>
+  </w:style>
+  <w:style w:type="character" w:customStyle="1" w:styleId="Heading4Char">
+    <w:name w:val="Heading 4 Char"/>
+    <w:basedOn w:val="DefaultParagraphFont"/>
+    <w:link w:val="Heading4"/>
+    <w:uiPriority w:val="9"/>
+    <w:semiHidden/>
+    <w:rsid w:val="006B5DA7"/>
+    <w:rPr>
+      <w:rFonts w:asciiTheme="majorHAnsi" w:eastAsiaTheme="majorEastAsia" w:hAnsiTheme="majorHAnsi" w:cstheme="majorBidi"/>
+      <w:i/>
+      <w:iCs/>
+      <w:color w:val="2F5496" w:themeColor="accent1" w:themeShade="BF"/>
+    </w:rPr>
+  </w:style>
+  <w:style w:type="character" w:customStyle="1" w:styleId="Heading5Char">
+    <w:name w:val="Heading 5 Char"/>
+    <w:basedOn w:val="DefaultParagraphFont"/>
+    <w:link w:val="Heading5"/>
+    <w:uiPriority w:val="9"/>
+    <w:semiHidden/>
+    <w:rsid w:val="006B5DA7"/>
+    <w:rPr>
+      <w:rFonts w:asciiTheme="majorHAnsi" w:eastAsiaTheme="majorEastAsia" w:hAnsiTheme="majorHAnsi" w:cstheme="majorBidi"/>
+      <w:color w:val="2F5496" w:themeColor="accent1" w:themeShade="BF"/>
+    </w:rPr>
+  </w:style>
+  <w:style w:type="character" w:customStyle="1" w:styleId="Heading6Char">
+    <w:name w:val="Heading 6 Char"/>
+    <w:basedOn w:val="DefaultParagraphFont"/>
+    <w:link w:val="Heading6"/>
+    <w:uiPriority w:val="9"/>
+    <w:semiHidden/>
+    <w:rsid w:val="006B5DA7"/>
+    <w:rPr>
+      <w:rFonts w:asciiTheme="majorHAnsi" w:eastAsiaTheme="majorEastAsia" w:hAnsiTheme="majorHAnsi" w:cstheme="majorBidi"/>
+      <w:color w:val="1F3763" w:themeColor="accent1" w:themeShade="7F"/>
+    </w:rPr>
+  </w:style>
+  <w:style w:type="character" w:customStyle="1" w:styleId="Heading7Char">
+    <w:name w:val="Heading 7 Char"/>
+    <w:basedOn w:val="DefaultParagraphFont"/>
+    <w:link w:val="Heading7"/>
+    <w:uiPriority w:val="9"/>
+    <w:semiHidden/>
+    <w:rsid w:val="006B5DA7"/>
+    <w:rPr>
+      <w:rFonts w:asciiTheme="majorHAnsi" w:eastAsiaTheme="majorEastAsia" w:hAnsiTheme="majorHAnsi" w:cstheme="majorBidi"/>
+      <w:i/>
+      <w:iCs/>
+      <w:color w:val="1F3763" w:themeColor="accent1" w:themeShade="7F"/>
+    </w:rPr>
+  </w:style>
+  <w:style w:type="character" w:customStyle="1" w:styleId="Heading8Char">
+    <w:name w:val="Heading 8 Char"/>
+    <w:basedOn w:val="DefaultParagraphFont"/>
+    <w:link w:val="Heading8"/>
+    <w:uiPriority w:val="9"/>
+    <w:semiHidden/>
+    <w:rsid w:val="006B5DA7"/>
+    <w:rPr>
+      <w:rFonts w:asciiTheme="majorHAnsi" w:eastAsiaTheme="majorEastAsia" w:hAnsiTheme="majorHAnsi" w:cstheme="majorBidi"/>
+      <w:color w:val="272727" w:themeColor="text1" w:themeTint="D8"/>
+      <w:sz w:val="21"/>
+      <w:szCs w:val="21"/>
+    </w:rPr>
+  </w:style>
+  <w:style w:type="character" w:customStyle="1" w:styleId="Heading9Char">
+    <w:name w:val="Heading 9 Char"/>
+    <w:basedOn w:val="DefaultParagraphFont"/>
+    <w:link w:val="Heading9"/>
+    <w:uiPriority w:val="9"/>
+    <w:semiHidden/>
+    <w:rsid w:val="006B5DA7"/>
+    <w:rPr>
+      <w:rFonts w:asciiTheme="majorHAnsi" w:eastAsiaTheme="majorEastAsia" w:hAnsiTheme="majorHAnsi" w:cstheme="majorBidi"/>
+      <w:i/>
+      <w:iCs/>
+      <w:color w:val="272727" w:themeColor="text1" w:themeTint="D8"/>
+      <w:sz w:val="21"/>
+      <w:szCs w:val="21"/>
+    </w:rPr>
+  </w:style>
+  <w:style w:type="paragraph" w:styleId="Caption">
+    <w:name w:val="caption"/>
+    <w:basedOn w:val="Normal"/>
+    <w:next w:val="Normal"/>
+    <w:uiPriority w:val="35"/>
+    <w:semiHidden/>
+    <w:unhideWhenUsed/>
+    <w:qFormat/>
+    <w:rsid w:val="006B5DA7"/>
+    <w:pPr>
+      <w:spacing w:after="200" w:line="240" w:lineRule="auto"/>
+    </w:pPr>
+    <w:rPr>
+      <w:i/>
+      <w:iCs/>
+      <w:color w:val="44546A" w:themeColor="text2"/>
+      <w:sz w:val="18"/>
+      <w:szCs w:val="18"/>
+    </w:rPr>
+  </w:style>
+  <w:style w:type="paragraph" w:styleId="Title">
+    <w:name w:val="Title"/>
+    <w:basedOn w:val="Normal"/>
+    <w:next w:val="Normal"/>
+    <w:link w:val="TitleChar"/>
+    <w:uiPriority w:val="10"/>
+    <w:qFormat/>
+    <w:rsid w:val="006B5DA7"/>
+    <w:pPr>
+      <w:spacing w:after="0" w:line="240" w:lineRule="auto"/>
+      <w:contextualSpacing/>
+    </w:pPr>
+    <w:rPr>
+      <w:rFonts w:asciiTheme="majorHAnsi" w:eastAsiaTheme="majorEastAsia" w:hAnsiTheme="majorHAnsi" w:cstheme="majorBidi"/>
+      <w:spacing w:val="-10"/>
+      <w:kern w:val="28"/>
+      <w:sz w:val="56"/>
+      <w:szCs w:val="56"/>
+    </w:rPr>
+  </w:style>
+  <w:style w:type="character" w:customStyle="1" w:styleId="TitleChar">
+    <w:name w:val="Title Char"/>
+    <w:basedOn w:val="DefaultParagraphFont"/>
+    <w:link w:val="Title"/>
+    <w:uiPriority w:val="10"/>
+    <w:rsid w:val="006B5DA7"/>
+    <w:rPr>
+      <w:rFonts w:asciiTheme="majorHAnsi" w:eastAsiaTheme="majorEastAsia" w:hAnsiTheme="majorHAnsi" w:cstheme="majorBidi"/>
+      <w:spacing w:val="-10"/>
+      <w:kern w:val="28"/>
+      <w:sz w:val="56"/>
+      <w:szCs w:val="56"/>
+    </w:rPr>
+  </w:style>
+  <w:style w:type="paragraph" w:styleId="Subtitle">
+    <w:name w:val="Subtitle"/>
+    <w:basedOn w:val="Normal"/>
+    <w:next w:val="Normal"/>
+    <w:link w:val="SubtitleChar"/>
+    <w:uiPriority w:val="11"/>
+    <w:qFormat/>
+    <w:rsid w:val="006B5DA7"/>
+    <w:pPr>
+      <w:numPr>
+        <w:ilvl w:val="1"/>
+      </w:numPr>
+    </w:pPr>
+    <w:rPr>
+      <w:rFonts w:eastAsiaTheme="minorEastAsia"/>
+      <w:color w:val="5A5A5A" w:themeColor="text1" w:themeTint="A5"/>
+      <w:spacing w:val="15"/>
+    </w:rPr>
+  </w:style>
+  <w:style w:type="character" w:customStyle="1" w:styleId="SubtitleChar">
+    <w:name w:val="Subtitle Char"/>
+    <w:basedOn w:val="DefaultParagraphFont"/>
+    <w:link w:val="Subtitle"/>
+    <w:uiPriority w:val="11"/>
+    <w:rsid w:val="006B5DA7"/>
+    <w:rPr>
+      <w:rFonts w:eastAsiaTheme="minorEastAsia"/>
+      <w:color w:val="5A5A5A" w:themeColor="text1" w:themeTint="A5"/>
+      <w:spacing w:val="15"/>
+    </w:rPr>
+  </w:style>
+  <w:style w:type="character" w:styleId="Strong">
+    <w:name w:val="Strong"/>
+    <w:basedOn w:val="DefaultParagraphFont"/>
+    <w:uiPriority w:val="22"/>
+    <w:qFormat/>
+    <w:rsid w:val="006B5DA7"/>
+    <w:rPr>
+      <w:b/>
+      <w:bCs/>
+    </w:rPr>
+  </w:style>
+  <w:style w:type="character" w:styleId="Emphasis">
+    <w:name w:val="Emphasis"/>
+    <w:basedOn w:val="DefaultParagraphFont"/>
+    <w:uiPriority w:val="20"/>
+    <w:qFormat/>
+    <w:rsid w:val="006B5DA7"/>
+    <w:rPr>
+      <w:i/>
+      <w:iCs/>
+    </w:rPr>
+  </w:style>
+  <w:style w:type="paragraph" w:styleId="NoSpacing">
+    <w:name w:val="No Spacing"/>
+    <w:uiPriority w:val="1"/>
+    <w:qFormat/>
+    <w:rsid w:val="006B5DA7"/>
+    <w:pPr>
+      <w:spacing w:after="0" w:line="240" w:lineRule="auto"/>
+    </w:pPr>
+  </w:style>
+  <w:style w:type="paragraph" w:styleId="Quote">
+    <w:name w:val="Quote"/>
+    <w:basedOn w:val="Normal"/>
+    <w:next w:val="Normal"/>
+    <w:link w:val="QuoteChar"/>
+    <w:uiPriority w:val="29"/>
+    <w:qFormat/>
+    <w:rsid w:val="006B5DA7"/>
+    <w:pPr>
+      <w:spacing w:before="200"/>
+      <w:ind w:left="864" w:right="864"/>
+      <w:jc w:val="center"/>
+    </w:pPr>
+    <w:rPr>
+      <w:i/>
+      <w:iCs/>
+      <w:color w:val="404040" w:themeColor="text1" w:themeTint="BF"/>
+    </w:rPr>
+  </w:style>
+  <w:style w:type="character" w:customStyle="1" w:styleId="QuoteChar">
+    <w:name w:val="Quote Char"/>
+    <w:basedOn w:val="DefaultParagraphFont"/>
+    <w:link w:val="Quote"/>
+    <w:uiPriority w:val="29"/>
+    <w:rsid w:val="006B5DA7"/>
+    <w:rPr>
+      <w:i/>
+      <w:iCs/>
+      <w:color w:val="404040" w:themeColor="text1" w:themeTint="BF"/>
+    </w:rPr>
+  </w:style>
+  <w:style w:type="paragraph" w:styleId="IntenseQuote">
+    <w:name w:val="Intense Quote"/>
+    <w:basedOn w:val="Normal"/>
+    <w:next w:val="Normal"/>
+    <w:link w:val="IntenseQuoteChar"/>
+    <w:uiPriority w:val="30"/>
+    <w:qFormat/>
+    <w:rsid w:val="006B5DA7"/>
+    <w:pPr>
+      <w:pBdr>
+        <w:top w:val="single" w:sz="4" w:space="10" w:color="4472C4" w:themeColor="accent1"/>
+        <w:bottom w:val="single" w:sz="4" w:space="10" w:color="4472C4" w:themeColor="accent1"/>
+      </w:pBdr>
+      <w:spacing w:before="360" w:after="360"/>
+      <w:ind w:left="864" w:right="864"/>
+      <w:jc w:val="center"/>
+    </w:pPr>
+    <w:rPr>
+      <w:i/>
+      <w:iCs/>
+      <w:color w:val="4472C4" w:themeColor="accent1"/>
+    </w:rPr>
+  </w:style>
+  <w:style w:type="character" w:customStyle="1" w:styleId="IntenseQuoteChar">
+    <w:name w:val="Intense Quote Char"/>
+    <w:basedOn w:val="DefaultParagraphFont"/>
+    <w:link w:val="IntenseQuote"/>
+    <w:uiPriority w:val="30"/>
+    <w:rsid w:val="006B5DA7"/>
+    <w:rPr>
+      <w:i/>
+      <w:iCs/>
+      <w:color w:val="4472C4" w:themeColor="accent1"/>
+    </w:rPr>
+  </w:style>
+  <w:style w:type="character" w:styleId="SubtleEmphasis">
+    <w:name w:val="Subtle Emphasis"/>
+    <w:basedOn w:val="DefaultParagraphFont"/>
+    <w:uiPriority w:val="19"/>
+    <w:qFormat/>
+    <w:rsid w:val="006B5DA7"/>
+    <w:rPr>
+      <w:i/>
+      <w:iCs/>
+      <w:color w:val="404040" w:themeColor="text1" w:themeTint="BF"/>
+    </w:rPr>
+  </w:style>
+  <w:style w:type="character" w:styleId="IntenseEmphasis">
+    <w:name w:val="Intense Emphasis"/>
+    <w:basedOn w:val="DefaultParagraphFont"/>
+    <w:uiPriority w:val="21"/>
+    <w:qFormat/>
+    <w:rsid w:val="006B5DA7"/>
+    <w:rPr>
+      <w:i/>
+      <w:iCs/>
+      <w:color w:val="4472C4" w:themeColor="accent1"/>
+    </w:rPr>
+  </w:style>
+  <w:style w:type="character" w:styleId="SubtleReference">
+    <w:name w:val="Subtle Reference"/>
+    <w:basedOn w:val="DefaultParagraphFont"/>
+    <w:uiPriority w:val="31"/>
+    <w:qFormat/>
+    <w:rsid w:val="006B5DA7"/>
+    <w:rPr>
+      <w:smallCaps/>
+      <w:color w:val="5A5A5A" w:themeColor="text1" w:themeTint="A5"/>
+    </w:rPr>
+  </w:style>
+  <w:style w:type="character" w:styleId="IntenseReference">
+    <w:name w:val="Intense Reference"/>
+    <w:basedOn w:val="DefaultParagraphFont"/>
+    <w:uiPriority w:val="32"/>
+    <w:qFormat/>
+    <w:rsid w:val="006B5DA7"/>
+    <w:rPr>
+      <w:b/>
+      <w:bCs/>
+      <w:smallCaps/>
+      <w:color w:val="4472C4" w:themeColor="accent1"/>
+      <w:spacing w:val="5"/>
+    </w:rPr>
+  </w:style>
+  <w:style w:type="character" w:styleId="BookTitle">
+    <w:name w:val="Book Title"/>
+    <w:basedOn w:val="DefaultParagraphFont"/>
+    <w:uiPriority w:val="33"/>
+    <w:qFormat/>
+    <w:rsid w:val="006B5DA7"/>
+    <w:rPr>
+      <w:b/>
+      <w:bCs/>
+      <w:i/>
+      <w:iCs/>
+      <w:spacing w:val="5"/>
+    </w:rPr>
+  </w:style>
+  <w:style w:type="paragraph" w:styleId="TOCHeading">
+    <w:name w:val="TOC Heading"/>
+    <w:basedOn w:val="Heading1"/>
+    <w:next w:val="Normal"/>
+    <w:uiPriority w:val="39"/>
+    <w:semiHidden/>
+    <w:unhideWhenUsed/>
+    <w:qFormat/>
+    <w:rsid w:val="006B5DA7"/>
+    <w:pPr>
+      <w:outlineLvl w:val="9"/>
+    </w:pPr>
+  </w:style>
+  <w:style w:type="paragraph" w:customStyle="1" w:styleId="tekst">
+    <w:name w:val="tekst"/>
+    <w:basedOn w:val="Normal"/>
+    <w:link w:val="tekstChar"/>
+    <w:rsid w:val="006B5DA7"/>
+    <w:pPr>
+      <w:jc w:val="both"/>
+    </w:pPr>
+  </w:style>
+  <w:style w:type="paragraph" w:styleId="ListParagraph">
+    <w:name w:val="List Paragraph"/>
+    <w:basedOn w:val="Normal"/>
+    <w:uiPriority w:val="34"/>
+    <w:qFormat/>
+    <w:rsid w:val="00DA73BF"/>
+    <w:pPr>
+      <w:ind w:left="720"/>
+      <w:contextualSpacing/>
+    </w:pPr>
+  </w:style>
+  <w:style w:type="character" w:customStyle="1" w:styleId="tekstChar">
+    <w:name w:val="tekst Char"/>
+    <w:basedOn w:val="DefaultParagraphFont"/>
+    <w:link w:val="tekst"/>
+    <w:rsid w:val="006B5DA7"/>
   </w:style>
 </w:styles>
 </file>
@@ -1257,7 +2498,7 @@
 </file>
 
 <file path=customXml/itemProps1.xml><?xml version="1.0" encoding="utf-8"?>
-<ds:datastoreItem xmlns:ds="http://schemas.openxmlformats.org/officeDocument/2006/customXml" ds:itemID="{2BA55EF3-6ECF-46FE-B416-B459FE11A6B3}">
+<ds:datastoreItem xmlns:ds="http://schemas.openxmlformats.org/officeDocument/2006/customXml" ds:itemID="{1DEAF446-1429-47B9-B221-4367F8A52A8A}">
   <ds:schemaRefs>
     <ds:schemaRef ds:uri="http://schemas.openxmlformats.org/officeDocument/2006/bibliography"/>
   </ds:schemaRefs>

</xml_diff>

<commit_message>
Second revision of project description
Added Maze/Tile classes basic description, updated multiplayer specification and included AI/self playing mode.
</commit_message>
<xml_diff>
--- a/doc/basic_description.docx
+++ b/doc/basic_description.docx
@@ -253,7 +253,7 @@
     </w:p>
     <w:p>
       <w:pPr>
-        <w:pStyle w:val="Heading3"/>
+        <w:pStyle w:val="Heading4"/>
       </w:pPr>
       <w:r>
         <w:t xml:space="preserve">Klasa </w:t>
@@ -341,8 +341,6 @@
       <w:r>
         <w:t>Prędkość – gracz może poruszać się szybciej po zjedzeniu dużej kulki</w:t>
       </w:r>
-      <w:bookmarkStart w:id="0" w:name="_GoBack"/>
-      <w:bookmarkEnd w:id="0"/>
     </w:p>
     <w:p>
       <w:pPr>
@@ -358,7 +356,7 @@
     </w:p>
     <w:p>
       <w:pPr>
-        <w:pStyle w:val="Heading3"/>
+        <w:pStyle w:val="Heading4"/>
       </w:pPr>
       <w:r>
         <w:t>Klasa PacMan</w:t>
@@ -419,7 +417,7 @@
     </w:p>
     <w:p>
       <w:pPr>
-        <w:pStyle w:val="Heading3"/>
+        <w:pStyle w:val="Heading4"/>
       </w:pPr>
       <w:r>
         <w:t>Klasa Duszek</w:t>
@@ -457,7 +455,123 @@
         <w:t>Czas do odrodzenia – czas, po którym duszek pojawi się z powrotem na mapie.</w:t>
       </w:r>
     </w:p>
-    <w:p/>
+    <w:p>
+      <w:pPr>
+        <w:pStyle w:val="Heading3"/>
+      </w:pPr>
+      <w:r>
+        <w:t>Środowisko gry</w:t>
+      </w:r>
+    </w:p>
+    <w:p>
+      <w:r>
+        <w:t xml:space="preserve">Mapa gry będzie oparta na ‘płytkach’ (ang. tiles). Mapa jest </w:t>
+      </w:r>
+      <w:r>
+        <w:t>prostokątem</w:t>
+      </w:r>
+      <w:r>
+        <w:t xml:space="preserve"> o danej szerokości i wysokości składającym się z mniejszych płytek (np. 20x20 płytek). Każda płytka może być elementem mapy lub postacią.</w:t>
+      </w:r>
+    </w:p>
+    <w:p>
+      <w:pPr>
+        <w:pStyle w:val="Heading4"/>
+      </w:pPr>
+      <w:r>
+        <w:t>Klasa Tile</w:t>
+      </w:r>
+    </w:p>
+    <w:p>
+      <w:r>
+        <w:t>Klasa określa w jaki sposób i jaki obrazek powinien być wyświetlany na danej płytce.</w:t>
+      </w:r>
+    </w:p>
+    <w:p>
+      <w:pPr>
+        <w:pStyle w:val="ListParagraph"/>
+        <w:numPr>
+          <w:ilvl w:val="0"/>
+          <w:numId w:val="5"/>
+        </w:numPr>
+      </w:pPr>
+      <w:r>
+        <w:t xml:space="preserve">Typ </w:t>
+      </w:r>
+      <w:r>
+        <w:t>płytki – płytka może być kulką, większą kulką, ścianą, duchem, PacManem lub pustą przestrzenią, po której mogą poruszać się postacie</w:t>
+      </w:r>
+    </w:p>
+    <w:p>
+      <w:pPr>
+        <w:pStyle w:val="ListParagraph"/>
+        <w:numPr>
+          <w:ilvl w:val="0"/>
+          <w:numId w:val="5"/>
+        </w:numPr>
+      </w:pPr>
+      <w:r>
+        <w:t>Get typ płytki poniżej/p</w:t>
+      </w:r>
+      <w:r>
+        <w:t>owyżej/lewo/prawo – użyte do określenia jaki rodzaj płytki znajduje się obok postaci i czy może się w tym kierunku poruszać</w:t>
+      </w:r>
+    </w:p>
+    <w:p>
+      <w:pPr>
+        <w:pStyle w:val="ListParagraph"/>
+        <w:numPr>
+          <w:ilvl w:val="0"/>
+          <w:numId w:val="5"/>
+        </w:numPr>
+      </w:pPr>
+      <w:r>
+        <w:t>Położenie X/Y na mapie</w:t>
+      </w:r>
+    </w:p>
+    <w:p>
+      <w:pPr>
+        <w:pStyle w:val="ListParagraph"/>
+      </w:pPr>
+    </w:p>
+    <w:p>
+      <w:pPr>
+        <w:pStyle w:val="Heading4"/>
+      </w:pPr>
+      <w:r>
+        <w:lastRenderedPageBreak/>
+        <w:t>Klasa Labirynt</w:t>
+      </w:r>
+    </w:p>
+    <w:p>
+      <w:r>
+        <w:t>Klasa labirynt określa układ płytek na mapie.</w:t>
+      </w:r>
+    </w:p>
+    <w:p>
+      <w:pPr>
+        <w:pStyle w:val="ListParagraph"/>
+        <w:numPr>
+          <w:ilvl w:val="0"/>
+          <w:numId w:val="6"/>
+        </w:numPr>
+      </w:pPr>
+      <w:r>
+        <w:t>Układ labiryntu[wysokość][szerokość] – określa symbolicznie jak wygląda mapa. Każdy typ płytki ma swój symbol, który go jednoznacznie identyfikuje. Układ labiryntu jest ustalonym układem wszystkich płytek.</w:t>
+      </w:r>
+    </w:p>
+    <w:p>
+      <w:pPr>
+        <w:pStyle w:val="ListParagraph"/>
+        <w:numPr>
+          <w:ilvl w:val="0"/>
+          <w:numId w:val="6"/>
+        </w:numPr>
+      </w:pPr>
+      <w:r>
+        <w:t>Aktualizuj układ mapy</w:t>
+      </w:r>
+    </w:p>
     <w:p>
       <w:pPr>
         <w:pStyle w:val="Heading2"/>
@@ -488,28 +602,76 @@
         <w:t>.</w:t>
       </w:r>
       <w:r>
-        <w:t xml:space="preserve"> Serwer nadzoruje grę, natomiast klienci jedynie przesyłają do niego ż</w:t>
-      </w:r>
-      <w:r>
-        <w:t>ą</w:t>
-      </w:r>
-      <w:r>
-        <w:t>dania i aktualizują obecny stan mapy</w:t>
-      </w:r>
-      <w:r>
-        <w:t xml:space="preserve"> i wynik</w:t>
-      </w:r>
-      <w:r>
-        <w:t>.</w:t>
-      </w:r>
-      <w:r>
-        <w:t xml:space="preserve"> Gracz będzie miał możliwość dołączenia do istniejącego </w:t>
-      </w:r>
-      <w:r>
-        <w:t>serwera</w:t>
-      </w:r>
-      <w:r>
-        <w:t xml:space="preserve"> lub stworzenie własnego.</w:t>
+        <w:t xml:space="preserve"> </w:t>
+      </w:r>
+    </w:p>
+    <w:p>
+      <w:r>
+        <w:t>Gracz będzie miał możliwość dołączenia do istniejącego serwera lub stworzenie własnego.</w:t>
+      </w:r>
+    </w:p>
+    <w:p>
+      <w:r>
+        <w:t xml:space="preserve">Jeden serwer nadzoruje jedną grę. Jeden gracz jest serwerem, drugi gracz jest klientem. Gracz wybierając opcję </w:t>
+      </w:r>
+      <w:r>
+        <w:t>‘</w:t>
+      </w:r>
+      <w:r>
+        <w:t>stworzenia nowego serwera</w:t>
+      </w:r>
+      <w:r>
+        <w:t>’</w:t>
+      </w:r>
+      <w:r>
+        <w:t xml:space="preserve"> </w:t>
+      </w:r>
+      <w:r>
+        <w:t xml:space="preserve">tworzy nowy serwer i </w:t>
+      </w:r>
+      <w:r>
+        <w:t>oczekuje na dołączenie do jego serwera drugiego gracza. Drugi gracz musi wtedy wybrać opcję ‘dołącz do istniejącego serwera’</w:t>
+      </w:r>
+      <w:r>
+        <w:t>, po czym nastąpi połączenie.</w:t>
+      </w:r>
+      <w:r>
+        <w:t xml:space="preserve"> W </w:t>
+      </w:r>
+      <w:bookmarkStart w:id="0" w:name="_GoBack"/>
+      <w:bookmarkEnd w:id="0"/>
+      <w:r>
+        <w:t>przypadku,</w:t>
+      </w:r>
+      <w:r>
+        <w:t xml:space="preserve"> gdy nie pojawi się drugi gracz i upłynie czas</w:t>
+      </w:r>
+      <w:r>
+        <w:t xml:space="preserve"> graniczny</w:t>
+      </w:r>
+      <w:r>
+        <w:t xml:space="preserve">, gracz po stronie serwera zostanie o tym poinformowany, a jego serwer </w:t>
+      </w:r>
+      <w:r>
+        <w:t xml:space="preserve">zostanie </w:t>
+      </w:r>
+    </w:p>
+    <w:p>
+      <w:r>
+        <w:t>zamknięty.</w:t>
+      </w:r>
+    </w:p>
+    <w:p>
+      <w:r>
+        <w:t>Program hostujący serwer jest odpowiedzialny za aktualizowanie stanu gry i jej logiki.</w:t>
+      </w:r>
+    </w:p>
+    <w:p>
+      <w:r>
+        <w:t xml:space="preserve">Program klienta jedynie wysyła do serwera </w:t>
+      </w:r>
+      <w:r>
+        <w:t>żądanie zmiany pozycji/położenia jego PacMana i otrzymuje wszystkie inne dane od serwera (układ mapy, liczbę punktów, żyć itd.).</w:t>
       </w:r>
     </w:p>
     <w:p>
@@ -517,7 +679,6 @@
         <w:pStyle w:val="Heading2"/>
       </w:pPr>
       <w:r>
-        <w:lastRenderedPageBreak/>
         <w:t>Interfejs</w:t>
       </w:r>
       <w:r>
@@ -599,6 +760,98 @@
         <w:pStyle w:val="Heading2"/>
       </w:pPr>
       <w:r>
+        <w:lastRenderedPageBreak/>
+        <w:t>Tryb gry automatycznej</w:t>
+      </w:r>
+    </w:p>
+    <w:p>
+      <w:r>
+        <w:t xml:space="preserve">Zamierzam również wprowadzić tryb </w:t>
+      </w:r>
+      <w:r>
+        <w:t xml:space="preserve">gry </w:t>
+      </w:r>
+      <w:r>
+        <w:t>automatycznej</w:t>
+      </w:r>
+      <w:r>
+        <w:t>–</w:t>
+      </w:r>
+      <w:r>
+        <w:t xml:space="preserve"> </w:t>
+      </w:r>
+      <w:r>
+        <w:t>‘sztuczna inteligencja’ steruje obydwoma PacManami oraz duchami w prosty sposób.</w:t>
+      </w:r>
+    </w:p>
+    <w:p>
+      <w:pPr>
+        <w:pStyle w:val="ListParagraph"/>
+        <w:numPr>
+          <w:ilvl w:val="0"/>
+          <w:numId w:val="7"/>
+        </w:numPr>
+      </w:pPr>
+      <w:r>
+        <w:t>Jeśli którykolwiek z PacManów jest widoczny przez duszka (nie ma pomiędzy nimi przeszkody w linii prostej), to duszek rozpoczyna poruszanie się w stronę PacMana.</w:t>
+      </w:r>
+    </w:p>
+    <w:p>
+      <w:pPr>
+        <w:pStyle w:val="ListParagraph"/>
+        <w:numPr>
+          <w:ilvl w:val="0"/>
+          <w:numId w:val="7"/>
+        </w:numPr>
+      </w:pPr>
+      <w:r>
+        <w:t>Jeśli PacMan zauważy duszka, to rozpoczyna poruszanie się w przeciwnym kierunku.</w:t>
+      </w:r>
+    </w:p>
+    <w:p>
+      <w:pPr>
+        <w:pStyle w:val="ListParagraph"/>
+        <w:numPr>
+          <w:ilvl w:val="0"/>
+          <w:numId w:val="7"/>
+        </w:numPr>
+      </w:pPr>
+      <w:r>
+        <w:t>Jeśli Pacman zauważy nagrodę (kulkę małą lub dużą), to porusza się w jej stronę.</w:t>
+      </w:r>
+    </w:p>
+    <w:p>
+      <w:r>
+        <w:t>Wszystkie te zasady działają na najbliższe przedmioty, na przykład PacMan może widzieć kulki we wszystkich kierunkach, jednak zacznie poruszać się w stronę najbliższej</w:t>
+      </w:r>
+      <w:r>
+        <w:t xml:space="preserve"> z nich</w:t>
+      </w:r>
+      <w:r>
+        <w:t>. Jeśli duszek zobaczy dwóch PacManów, to zacznie poruszać się w stronę najbliższego.</w:t>
+      </w:r>
+    </w:p>
+    <w:p>
+      <w:r>
+        <w:t xml:space="preserve">Jeśli nie można zastosować żadnej z powyższych reguł, to PacMan/duszek skręci w dowolną stronę i tam będzie się poruszał aż do napotkania przeszkody. Sytuacja powtórzy się aż do zobaczenia </w:t>
+      </w:r>
+      <w:r>
+        <w:t>postaci/płytki</w:t>
+      </w:r>
+      <w:r>
+        <w:t>, względem której jest określona jakaś akcja.</w:t>
+      </w:r>
+    </w:p>
+    <w:p>
+      <w:pPr>
+        <w:pStyle w:val="Heading2"/>
+      </w:pPr>
+    </w:p>
+    <w:p>
+      <w:pPr>
+        <w:pStyle w:val="Heading2"/>
+      </w:pPr>
+      <w:r>
         <w:t xml:space="preserve">Środowisko programistyczne </w:t>
       </w:r>
     </w:p>
@@ -790,6 +1043,184 @@
     </w:lvl>
   </w:abstractNum>
   <w:abstractNum w:abstractNumId="1" w15:restartNumberingAfterBreak="0">
+    <w:nsid w:val="12EC0FD6"/>
+    <w:multiLevelType w:val="hybridMultilevel"/>
+    <w:tmpl w:val="96388A7A"/>
+    <w:lvl w:ilvl="0" w:tplc="0415000F">
+      <w:start w:val="1"/>
+      <w:numFmt w:val="decimal"/>
+      <w:lvlText w:val="%1."/>
+      <w:lvlJc w:val="left"/>
+      <w:pPr>
+        <w:ind w:left="720" w:hanging="360"/>
+      </w:pPr>
+      <w:rPr>
+        <w:rFonts w:hint="default"/>
+      </w:rPr>
+    </w:lvl>
+    <w:lvl w:ilvl="1" w:tplc="04150019" w:tentative="1">
+      <w:start w:val="1"/>
+      <w:numFmt w:val="lowerLetter"/>
+      <w:lvlText w:val="%2."/>
+      <w:lvlJc w:val="left"/>
+      <w:pPr>
+        <w:ind w:left="1440" w:hanging="360"/>
+      </w:pPr>
+    </w:lvl>
+    <w:lvl w:ilvl="2" w:tplc="0415001B" w:tentative="1">
+      <w:start w:val="1"/>
+      <w:numFmt w:val="lowerRoman"/>
+      <w:lvlText w:val="%3."/>
+      <w:lvlJc w:val="right"/>
+      <w:pPr>
+        <w:ind w:left="2160" w:hanging="180"/>
+      </w:pPr>
+    </w:lvl>
+    <w:lvl w:ilvl="3" w:tplc="0415000F" w:tentative="1">
+      <w:start w:val="1"/>
+      <w:numFmt w:val="decimal"/>
+      <w:lvlText w:val="%4."/>
+      <w:lvlJc w:val="left"/>
+      <w:pPr>
+        <w:ind w:left="2880" w:hanging="360"/>
+      </w:pPr>
+    </w:lvl>
+    <w:lvl w:ilvl="4" w:tplc="04150019" w:tentative="1">
+      <w:start w:val="1"/>
+      <w:numFmt w:val="lowerLetter"/>
+      <w:lvlText w:val="%5."/>
+      <w:lvlJc w:val="left"/>
+      <w:pPr>
+        <w:ind w:left="3600" w:hanging="360"/>
+      </w:pPr>
+    </w:lvl>
+    <w:lvl w:ilvl="5" w:tplc="0415001B" w:tentative="1">
+      <w:start w:val="1"/>
+      <w:numFmt w:val="lowerRoman"/>
+      <w:lvlText w:val="%6."/>
+      <w:lvlJc w:val="right"/>
+      <w:pPr>
+        <w:ind w:left="4320" w:hanging="180"/>
+      </w:pPr>
+    </w:lvl>
+    <w:lvl w:ilvl="6" w:tplc="0415000F" w:tentative="1">
+      <w:start w:val="1"/>
+      <w:numFmt w:val="decimal"/>
+      <w:lvlText w:val="%7."/>
+      <w:lvlJc w:val="left"/>
+      <w:pPr>
+        <w:ind w:left="5040" w:hanging="360"/>
+      </w:pPr>
+    </w:lvl>
+    <w:lvl w:ilvl="7" w:tplc="04150019" w:tentative="1">
+      <w:start w:val="1"/>
+      <w:numFmt w:val="lowerLetter"/>
+      <w:lvlText w:val="%8."/>
+      <w:lvlJc w:val="left"/>
+      <w:pPr>
+        <w:ind w:left="5760" w:hanging="360"/>
+      </w:pPr>
+    </w:lvl>
+    <w:lvl w:ilvl="8" w:tplc="0415001B" w:tentative="1">
+      <w:start w:val="1"/>
+      <w:numFmt w:val="lowerRoman"/>
+      <w:lvlText w:val="%9."/>
+      <w:lvlJc w:val="right"/>
+      <w:pPr>
+        <w:ind w:left="6480" w:hanging="180"/>
+      </w:pPr>
+    </w:lvl>
+  </w:abstractNum>
+  <w:abstractNum w:abstractNumId="2" w15:restartNumberingAfterBreak="0">
+    <w:nsid w:val="15F506CB"/>
+    <w:multiLevelType w:val="hybridMultilevel"/>
+    <w:tmpl w:val="216692F4"/>
+    <w:lvl w:ilvl="0" w:tplc="0415000F">
+      <w:start w:val="1"/>
+      <w:numFmt w:val="decimal"/>
+      <w:lvlText w:val="%1."/>
+      <w:lvlJc w:val="left"/>
+      <w:pPr>
+        <w:ind w:left="720" w:hanging="360"/>
+      </w:pPr>
+      <w:rPr>
+        <w:rFonts w:hint="default"/>
+      </w:rPr>
+    </w:lvl>
+    <w:lvl w:ilvl="1" w:tplc="04150019" w:tentative="1">
+      <w:start w:val="1"/>
+      <w:numFmt w:val="lowerLetter"/>
+      <w:lvlText w:val="%2."/>
+      <w:lvlJc w:val="left"/>
+      <w:pPr>
+        <w:ind w:left="1440" w:hanging="360"/>
+      </w:pPr>
+    </w:lvl>
+    <w:lvl w:ilvl="2" w:tplc="0415001B" w:tentative="1">
+      <w:start w:val="1"/>
+      <w:numFmt w:val="lowerRoman"/>
+      <w:lvlText w:val="%3."/>
+      <w:lvlJc w:val="right"/>
+      <w:pPr>
+        <w:ind w:left="2160" w:hanging="180"/>
+      </w:pPr>
+    </w:lvl>
+    <w:lvl w:ilvl="3" w:tplc="0415000F" w:tentative="1">
+      <w:start w:val="1"/>
+      <w:numFmt w:val="decimal"/>
+      <w:lvlText w:val="%4."/>
+      <w:lvlJc w:val="left"/>
+      <w:pPr>
+        <w:ind w:left="2880" w:hanging="360"/>
+      </w:pPr>
+    </w:lvl>
+    <w:lvl w:ilvl="4" w:tplc="04150019" w:tentative="1">
+      <w:start w:val="1"/>
+      <w:numFmt w:val="lowerLetter"/>
+      <w:lvlText w:val="%5."/>
+      <w:lvlJc w:val="left"/>
+      <w:pPr>
+        <w:ind w:left="3600" w:hanging="360"/>
+      </w:pPr>
+    </w:lvl>
+    <w:lvl w:ilvl="5" w:tplc="0415001B" w:tentative="1">
+      <w:start w:val="1"/>
+      <w:numFmt w:val="lowerRoman"/>
+      <w:lvlText w:val="%6."/>
+      <w:lvlJc w:val="right"/>
+      <w:pPr>
+        <w:ind w:left="4320" w:hanging="180"/>
+      </w:pPr>
+    </w:lvl>
+    <w:lvl w:ilvl="6" w:tplc="0415000F" w:tentative="1">
+      <w:start w:val="1"/>
+      <w:numFmt w:val="decimal"/>
+      <w:lvlText w:val="%7."/>
+      <w:lvlJc w:val="left"/>
+      <w:pPr>
+        <w:ind w:left="5040" w:hanging="360"/>
+      </w:pPr>
+    </w:lvl>
+    <w:lvl w:ilvl="7" w:tplc="04150019" w:tentative="1">
+      <w:start w:val="1"/>
+      <w:numFmt w:val="lowerLetter"/>
+      <w:lvlText w:val="%8."/>
+      <w:lvlJc w:val="left"/>
+      <w:pPr>
+        <w:ind w:left="5760" w:hanging="360"/>
+      </w:pPr>
+    </w:lvl>
+    <w:lvl w:ilvl="8" w:tplc="0415001B" w:tentative="1">
+      <w:start w:val="1"/>
+      <w:numFmt w:val="lowerRoman"/>
+      <w:lvlText w:val="%9."/>
+      <w:lvlJc w:val="right"/>
+      <w:pPr>
+        <w:ind w:left="6480" w:hanging="180"/>
+      </w:pPr>
+    </w:lvl>
+  </w:abstractNum>
+  <w:abstractNum w:abstractNumId="3" w15:restartNumberingAfterBreak="0">
     <w:nsid w:val="1D2F40C1"/>
     <w:multiLevelType w:val="hybridMultilevel"/>
     <w:tmpl w:val="892A8F08"/>
@@ -878,7 +1309,7 @@
       </w:pPr>
     </w:lvl>
   </w:abstractNum>
-  <w:abstractNum w:abstractNumId="2" w15:restartNumberingAfterBreak="0">
+  <w:abstractNum w:abstractNumId="4" w15:restartNumberingAfterBreak="0">
     <w:nsid w:val="3BB3740B"/>
     <w:multiLevelType w:val="hybridMultilevel"/>
     <w:tmpl w:val="2C9CE108"/>
@@ -991,7 +1422,7 @@
       </w:rPr>
     </w:lvl>
   </w:abstractNum>
-  <w:abstractNum w:abstractNumId="3" w15:restartNumberingAfterBreak="0">
+  <w:abstractNum w:abstractNumId="5" w15:restartNumberingAfterBreak="0">
     <w:nsid w:val="46085A51"/>
     <w:multiLevelType w:val="hybridMultilevel"/>
     <w:tmpl w:val="2A381836"/>
@@ -1104,16 +1535,114 @@
       </w:rPr>
     </w:lvl>
   </w:abstractNum>
+  <w:abstractNum w:abstractNumId="6" w15:restartNumberingAfterBreak="0">
+    <w:nsid w:val="5EE24EF9"/>
+    <w:multiLevelType w:val="hybridMultilevel"/>
+    <w:tmpl w:val="9E742FAC"/>
+    <w:lvl w:ilvl="0" w:tplc="0415000F">
+      <w:start w:val="1"/>
+      <w:numFmt w:val="decimal"/>
+      <w:lvlText w:val="%1."/>
+      <w:lvlJc w:val="left"/>
+      <w:pPr>
+        <w:ind w:left="720" w:hanging="360"/>
+      </w:pPr>
+      <w:rPr>
+        <w:rFonts w:hint="default"/>
+      </w:rPr>
+    </w:lvl>
+    <w:lvl w:ilvl="1" w:tplc="04150019" w:tentative="1">
+      <w:start w:val="1"/>
+      <w:numFmt w:val="lowerLetter"/>
+      <w:lvlText w:val="%2."/>
+      <w:lvlJc w:val="left"/>
+      <w:pPr>
+        <w:ind w:left="1440" w:hanging="360"/>
+      </w:pPr>
+    </w:lvl>
+    <w:lvl w:ilvl="2" w:tplc="0415001B" w:tentative="1">
+      <w:start w:val="1"/>
+      <w:numFmt w:val="lowerRoman"/>
+      <w:lvlText w:val="%3."/>
+      <w:lvlJc w:val="right"/>
+      <w:pPr>
+        <w:ind w:left="2160" w:hanging="180"/>
+      </w:pPr>
+    </w:lvl>
+    <w:lvl w:ilvl="3" w:tplc="0415000F" w:tentative="1">
+      <w:start w:val="1"/>
+      <w:numFmt w:val="decimal"/>
+      <w:lvlText w:val="%4."/>
+      <w:lvlJc w:val="left"/>
+      <w:pPr>
+        <w:ind w:left="2880" w:hanging="360"/>
+      </w:pPr>
+    </w:lvl>
+    <w:lvl w:ilvl="4" w:tplc="04150019" w:tentative="1">
+      <w:start w:val="1"/>
+      <w:numFmt w:val="lowerLetter"/>
+      <w:lvlText w:val="%5."/>
+      <w:lvlJc w:val="left"/>
+      <w:pPr>
+        <w:ind w:left="3600" w:hanging="360"/>
+      </w:pPr>
+    </w:lvl>
+    <w:lvl w:ilvl="5" w:tplc="0415001B" w:tentative="1">
+      <w:start w:val="1"/>
+      <w:numFmt w:val="lowerRoman"/>
+      <w:lvlText w:val="%6."/>
+      <w:lvlJc w:val="right"/>
+      <w:pPr>
+        <w:ind w:left="4320" w:hanging="180"/>
+      </w:pPr>
+    </w:lvl>
+    <w:lvl w:ilvl="6" w:tplc="0415000F" w:tentative="1">
+      <w:start w:val="1"/>
+      <w:numFmt w:val="decimal"/>
+      <w:lvlText w:val="%7."/>
+      <w:lvlJc w:val="left"/>
+      <w:pPr>
+        <w:ind w:left="5040" w:hanging="360"/>
+      </w:pPr>
+    </w:lvl>
+    <w:lvl w:ilvl="7" w:tplc="04150019" w:tentative="1">
+      <w:start w:val="1"/>
+      <w:numFmt w:val="lowerLetter"/>
+      <w:lvlText w:val="%8."/>
+      <w:lvlJc w:val="left"/>
+      <w:pPr>
+        <w:ind w:left="5760" w:hanging="360"/>
+      </w:pPr>
+    </w:lvl>
+    <w:lvl w:ilvl="8" w:tplc="0415001B" w:tentative="1">
+      <w:start w:val="1"/>
+      <w:numFmt w:val="lowerRoman"/>
+      <w:lvlText w:val="%9."/>
+      <w:lvlJc w:val="right"/>
+      <w:pPr>
+        <w:ind w:left="6480" w:hanging="180"/>
+      </w:pPr>
+    </w:lvl>
+  </w:abstractNum>
   <w:num w:numId="1">
-    <w:abstractNumId w:val="2"/>
+    <w:abstractNumId w:val="4"/>
   </w:num>
   <w:num w:numId="2">
-    <w:abstractNumId w:val="3"/>
+    <w:abstractNumId w:val="5"/>
   </w:num>
   <w:num w:numId="3">
     <w:abstractNumId w:val="0"/>
   </w:num>
   <w:num w:numId="4">
+    <w:abstractNumId w:val="3"/>
+  </w:num>
+  <w:num w:numId="5">
+    <w:abstractNumId w:val="2"/>
+  </w:num>
+  <w:num w:numId="6">
+    <w:abstractNumId w:val="6"/>
+  </w:num>
+  <w:num w:numId="7">
     <w:abstractNumId w:val="1"/>
   </w:num>
 </w:numbering>
@@ -1589,7 +2118,6 @@
     <w:next w:val="Normal"/>
     <w:link w:val="Heading4Char"/>
     <w:uiPriority w:val="9"/>
-    <w:semiHidden/>
     <w:unhideWhenUsed/>
     <w:qFormat/>
     <w:rsid w:val="006B5DA7"/>
@@ -1834,7 +2362,6 @@
     <w:basedOn w:val="DefaultParagraphFont"/>
     <w:link w:val="Heading4"/>
     <w:uiPriority w:val="9"/>
-    <w:semiHidden/>
     <w:rsid w:val="006B5DA7"/>
     <w:rPr>
       <w:rFonts w:asciiTheme="majorHAnsi" w:eastAsiaTheme="majorEastAsia" w:hAnsiTheme="majorHAnsi" w:cstheme="majorBidi"/>
@@ -2498,7 +3025,7 @@
 </file>
 
 <file path=customXml/itemProps1.xml><?xml version="1.0" encoding="utf-8"?>
-<ds:datastoreItem xmlns:ds="http://schemas.openxmlformats.org/officeDocument/2006/customXml" ds:itemID="{1DEAF446-1429-47B9-B221-4367F8A52A8A}">
+<ds:datastoreItem xmlns:ds="http://schemas.openxmlformats.org/officeDocument/2006/customXml" ds:itemID="{97478279-E875-4AF2-BAD6-963905EB49B9}">
   <ds:schemaRefs>
     <ds:schemaRef ds:uri="http://schemas.openxmlformats.org/officeDocument/2006/bibliography"/>
   </ds:schemaRefs>

</xml_diff>